<commit_message>
completed and cleaned codes
</commit_message>
<xml_diff>
--- a/HuyenNguyen_Project_report.docx
+++ b/HuyenNguyen_Project_report.docx
@@ -46,27 +46,45 @@
       <w:pPr>
         <w:pStyle w:val="Title"/>
         <w:jc w:val="center"/>
-      </w:pPr>
-      <w:r>
+        <w:rPr>
+          <w:sz w:val="72"/>
+          <w:szCs w:val="72"/>
+        </w:rPr>
+      </w:pPr>
+      <w:r>
+        <w:rPr>
+          <w:sz w:val="72"/>
+          <w:szCs w:val="72"/>
+        </w:rPr>
         <w:t xml:space="preserve">Project </w:t>
       </w:r>
       <w:r>
+        <w:rPr>
+          <w:sz w:val="72"/>
+          <w:szCs w:val="72"/>
+        </w:rPr>
         <w:t>R</w:t>
       </w:r>
       <w:r>
+        <w:rPr>
+          <w:sz w:val="72"/>
+          <w:szCs w:val="72"/>
+        </w:rPr>
         <w:t>eport</w:t>
       </w:r>
       <w:r>
-        <w:t xml:space="preserve">: </w:t>
-      </w:r>
-      <w:r>
-        <w:t>Image Classification</w:t>
-      </w:r>
-      <w:r>
-        <w:t xml:space="preserve"> with </w:t>
-      </w:r>
-      <w:proofErr w:type="spellStart"/>
-      <w:r>
+        <w:rPr>
+          <w:sz w:val="72"/>
+          <w:szCs w:val="72"/>
+        </w:rPr>
+        <w:t xml:space="preserve">: Image Classification with </w:t>
+      </w:r>
+      <w:proofErr w:type="spellStart"/>
+      <w:r>
+        <w:rPr>
+          <w:sz w:val="72"/>
+          <w:szCs w:val="72"/>
+        </w:rPr>
         <w:t>Pytorch</w:t>
       </w:r>
       <w:proofErr w:type="spellEnd"/>
@@ -108,6 +126,9 @@
       <w:r>
         <w:t xml:space="preserve">The dataset is available on </w:t>
       </w:r>
+      <w:r>
+        <w:t xml:space="preserve">the </w:t>
+      </w:r>
       <w:proofErr w:type="spellStart"/>
       <w:r>
         <w:t>Pytorch</w:t>
@@ -122,7 +143,13 @@
       </w:r>
       <w:proofErr w:type="spellEnd"/>
       <w:r>
-        <w:t xml:space="preserve">. The dataset originally includes two </w:t>
+        <w:t>. The dataset originally include</w:t>
+      </w:r>
+      <w:r>
+        <w:t>d</w:t>
+      </w:r>
+      <w:r>
+        <w:t xml:space="preserve"> two </w:t>
       </w:r>
       <w:r>
         <w:t>pre-divided subsets: train subset</w:t>
@@ -170,10 +197,19 @@
         <w:t xml:space="preserve">The data </w:t>
       </w:r>
       <w:r>
-        <w:t>contains raw number image</w:t>
-      </w:r>
-      <w:r>
-        <w:t xml:space="preserve"> with pixel’s value ranging from 0 to 255.</w:t>
+        <w:t>contains raw image</w:t>
+      </w:r>
+      <w:r>
+        <w:t>s</w:t>
+      </w:r>
+      <w:r>
+        <w:t xml:space="preserve"> with pixel’s value</w:t>
+      </w:r>
+      <w:r>
+        <w:t>s</w:t>
+      </w:r>
+      <w:r>
+        <w:t xml:space="preserve"> ranging from 0 to 255.</w:t>
       </w:r>
     </w:p>
     <w:p>
@@ -190,7 +226,13 @@
         <w:t xml:space="preserve">into </w:t>
       </w:r>
       <w:r>
-        <w:t>tensor and</w:t>
+        <w:t>tensor</w:t>
+      </w:r>
+      <w:r>
+        <w:t>s</w:t>
+      </w:r>
+      <w:r>
+        <w:t xml:space="preserve"> and</w:t>
       </w:r>
       <w:r>
         <w:t xml:space="preserve"> </w:t>
@@ -199,7 +241,31 @@
         <w:t xml:space="preserve">normalized </w:t>
       </w:r>
       <w:r>
-        <w:t xml:space="preserve">to be between -1 and 1. The </w:t>
+        <w:t>to be</w:t>
+      </w:r>
+      <w:r>
+        <w:t xml:space="preserve"> in</w:t>
+      </w:r>
+      <w:r>
+        <w:t xml:space="preserve"> </w:t>
+      </w:r>
+      <w:r>
+        <w:t>[</w:t>
+      </w:r>
+      <w:r>
+        <w:t>-1</w:t>
+      </w:r>
+      <w:r>
+        <w:t xml:space="preserve">, </w:t>
+      </w:r>
+      <w:r>
+        <w:t>1</w:t>
+      </w:r>
+      <w:r>
+        <w:t>]</w:t>
+      </w:r>
+      <w:r>
+        <w:t xml:space="preserve">. The </w:t>
       </w:r>
       <w:r>
         <w:t xml:space="preserve">transformed dataset was then loaded into </w:t>
@@ -218,25 +284,58 @@
       </w:r>
       <w:proofErr w:type="spellEnd"/>
       <w:r>
-        <w:t xml:space="preserve"> in which the dataset is </w:t>
-      </w:r>
-      <w:r>
-        <w:t>randomly divided into batches</w:t>
+        <w:t xml:space="preserve"> which </w:t>
+      </w:r>
+      <w:r>
+        <w:t xml:space="preserve">randomly divided </w:t>
+      </w:r>
+      <w:r>
+        <w:t xml:space="preserve">data </w:t>
+      </w:r>
+      <w:r>
+        <w:t>into batches</w:t>
       </w:r>
       <w:r>
         <w:t xml:space="preserve">. Note that the </w:t>
       </w:r>
       <w:r>
-        <w:t>train set was shuffled before dividing while</w:t>
+        <w:t>train set was shuffled</w:t>
+      </w:r>
+      <w:r>
+        <w:t xml:space="preserve"> well</w:t>
+      </w:r>
+      <w:r>
+        <w:t xml:space="preserve"> before dividing</w:t>
+      </w:r>
+      <w:r>
+        <w:t>,</w:t>
+      </w:r>
+      <w:r>
+        <w:t xml:space="preserve"> while</w:t>
       </w:r>
       <w:r>
         <w:t xml:space="preserve"> the</w:t>
       </w:r>
       <w:r>
-        <w:t xml:space="preserve"> test set was not </w:t>
-      </w:r>
-      <w:r>
-        <w:t>necessary. I chose a batch size of 4 by considering my available computational resource.</w:t>
+        <w:t xml:space="preserve"> test set was </w:t>
+      </w:r>
+      <w:r>
+        <w:t>un</w:t>
+      </w:r>
+      <w:r>
+        <w:t xml:space="preserve">necessary. I chose a batch size of </w:t>
+      </w:r>
+      <w:r>
+        <w:t>32</w:t>
+      </w:r>
+      <w:r>
+        <w:t xml:space="preserve"> by considering my available computational resource</w:t>
+      </w:r>
+      <w:r>
+        <w:t>, but I also experimented with the model performance with a wide range of batch sizes</w:t>
+      </w:r>
+      <w:r>
+        <w:t>.</w:t>
       </w:r>
       <w:r>
         <w:t xml:space="preserve"> At this step, each data </w:t>
@@ -293,7 +392,10 @@
         <w:t xml:space="preserve">ss labels from 1 to 10. </w:t>
       </w:r>
       <w:r>
-        <w:t xml:space="preserve">As the loss </w:t>
+        <w:t>However, a</w:t>
+      </w:r>
+      <w:r>
+        <w:t xml:space="preserve">s the loss </w:t>
       </w:r>
       <w:r>
         <w:t xml:space="preserve">function built in </w:t>
@@ -353,138 +455,155 @@
       <w:pPr>
         <w:pStyle w:val="ListParagraph"/>
       </w:pPr>
+      <w:r>
+        <w:t xml:space="preserve">For </w:t>
+      </w:r>
+      <w:r>
+        <w:t xml:space="preserve">model performance comparison between </w:t>
+      </w:r>
+      <w:proofErr w:type="spellStart"/>
+      <w:r>
+        <w:t>Pytorch</w:t>
+      </w:r>
+      <w:proofErr w:type="spellEnd"/>
+      <w:r>
+        <w:t xml:space="preserve"> and </w:t>
+      </w:r>
+      <w:proofErr w:type="spellStart"/>
+      <w:r>
+        <w:t>Keras</w:t>
+      </w:r>
+      <w:proofErr w:type="spellEnd"/>
+      <w:r>
+        <w:t xml:space="preserve">, I tried to </w:t>
+      </w:r>
+      <w:r>
+        <w:t xml:space="preserve">create </w:t>
+      </w:r>
+      <w:r>
+        <w:t>a</w:t>
+      </w:r>
+      <w:r>
+        <w:t xml:space="preserve"> neural network model with similar architecture </w:t>
+      </w:r>
+      <w:r>
+        <w:t>with</w:t>
+      </w:r>
+      <w:r>
+        <w:t xml:space="preserve"> the </w:t>
+      </w:r>
+      <w:r>
+        <w:t xml:space="preserve">reference example. The neural network model was created with </w:t>
+      </w:r>
+      <w:r>
+        <w:t>three</w:t>
+      </w:r>
+      <w:r>
+        <w:t xml:space="preserve"> </w:t>
+      </w:r>
       <w:proofErr w:type="gramStart"/>
       <w:r>
-        <w:t>For the purpose of</w:t>
+        <w:t>fully-connected</w:t>
       </w:r>
       <w:proofErr w:type="gramEnd"/>
       <w:r>
+        <w:t xml:space="preserve"> layers, excluding the input layer</w:t>
+      </w:r>
+      <w:r>
+        <w:t>s. First, the input data</w:t>
+      </w:r>
+      <w:r>
+        <w:t xml:space="preserve"> with </w:t>
+      </w:r>
+      <w:r>
+        <w:t xml:space="preserve">the </w:t>
+      </w:r>
+      <w:r>
+        <w:t>shape of (28</w:t>
+      </w:r>
+      <w:r>
+        <w:t>x28)</w:t>
+      </w:r>
+      <w:r>
+        <w:t xml:space="preserve"> was flattened out </w:t>
+      </w:r>
+      <w:r>
+        <w:t xml:space="preserve">to pass to the first hidden layer with </w:t>
+      </w:r>
+      <w:r>
+        <w:t>512 units</w:t>
+      </w:r>
+      <w:r>
+        <w:t xml:space="preserve"> and </w:t>
+      </w:r>
+      <w:proofErr w:type="spellStart"/>
+      <w:r>
+        <w:t>ReLU</w:t>
+      </w:r>
+      <w:proofErr w:type="spellEnd"/>
+      <w:r>
+        <w:t xml:space="preserve"> non-linear activation on top of it.</w:t>
+      </w:r>
+      <w:r>
         <w:t xml:space="preserve"> </w:t>
       </w:r>
       <w:r>
-        <w:t xml:space="preserve">model performance comparison between </w:t>
-      </w:r>
-      <w:proofErr w:type="spellStart"/>
-      <w:r>
-        <w:t>Pytorch</w:t>
-      </w:r>
-      <w:proofErr w:type="spellEnd"/>
-      <w:r>
-        <w:t xml:space="preserve"> and </w:t>
-      </w:r>
-      <w:proofErr w:type="spellStart"/>
-      <w:r>
-        <w:t>Keras</w:t>
-      </w:r>
-      <w:proofErr w:type="spellEnd"/>
-      <w:r>
-        <w:t xml:space="preserve">, I tried to </w:t>
-      </w:r>
-      <w:r>
-        <w:t xml:space="preserve">create the neural network model with similar architecture as the </w:t>
-      </w:r>
-      <w:r>
-        <w:t xml:space="preserve">reference example. The neural network model was created with </w:t>
-      </w:r>
-      <w:r>
-        <w:t>three</w:t>
-      </w:r>
+        <w:t xml:space="preserve">The next hidden layer </w:t>
+      </w:r>
+      <w:r>
+        <w:t>has</w:t>
+      </w:r>
+      <w:r>
+        <w:t xml:space="preserve"> the same number of units and </w:t>
+      </w:r>
+      <w:proofErr w:type="spellStart"/>
+      <w:r>
+        <w:t>ReLU</w:t>
+      </w:r>
+      <w:proofErr w:type="spellEnd"/>
+      <w:r>
+        <w:t xml:space="preserve"> activation </w:t>
+      </w:r>
+      <w:r>
+        <w:t xml:space="preserve">function. The </w:t>
+      </w:r>
+      <w:r>
+        <w:t xml:space="preserve">last layer </w:t>
+      </w:r>
+      <w:r>
+        <w:t xml:space="preserve">(also called </w:t>
+      </w:r>
+      <w:r>
+        <w:t xml:space="preserve">the </w:t>
+      </w:r>
+      <w:r>
+        <w:t xml:space="preserve">output layer) </w:t>
+      </w:r>
+      <w:r>
+        <w:t>has 10 units corresponding to the number of classes</w:t>
+      </w:r>
+      <w:r>
+        <w:t xml:space="preserve"> and applies a </w:t>
+      </w:r>
+      <w:proofErr w:type="spellStart"/>
+      <w:r>
+        <w:t>softmax</w:t>
+      </w:r>
+      <w:proofErr w:type="spellEnd"/>
       <w:r>
         <w:t xml:space="preserve"> </w:t>
       </w:r>
-      <w:proofErr w:type="gramStart"/>
-      <w:r>
-        <w:t>fully-connected</w:t>
-      </w:r>
-      <w:proofErr w:type="gramEnd"/>
-      <w:r>
-        <w:t xml:space="preserve"> layers, excluding the input layer</w:t>
-      </w:r>
-      <w:r>
-        <w:t>s. First, the input data</w:t>
-      </w:r>
-      <w:r>
-        <w:t xml:space="preserve"> with shape of (28</w:t>
-      </w:r>
-      <w:r>
-        <w:t>x28)</w:t>
-      </w:r>
-      <w:r>
-        <w:t xml:space="preserve"> was flattened out </w:t>
-      </w:r>
-      <w:r>
-        <w:t xml:space="preserve">to pass to the first hidden layer with </w:t>
-      </w:r>
-      <w:r>
-        <w:t>512 units</w:t>
-      </w:r>
-      <w:r>
-        <w:t xml:space="preserve"> and </w:t>
-      </w:r>
-      <w:proofErr w:type="spellStart"/>
-      <w:r>
-        <w:t>ReLU</w:t>
-      </w:r>
-      <w:proofErr w:type="spellEnd"/>
-      <w:r>
-        <w:t xml:space="preserve"> non-linear activation on top of it. </w:t>
-      </w:r>
-      <w:r>
-        <w:t xml:space="preserve"> </w:t>
-      </w:r>
-      <w:r>
-        <w:t xml:space="preserve">The next hidden layer also </w:t>
-      </w:r>
-      <w:r>
-        <w:t>has</w:t>
-      </w:r>
-      <w:r>
-        <w:t xml:space="preserve"> the same number of units and </w:t>
-      </w:r>
-      <w:proofErr w:type="spellStart"/>
-      <w:r>
-        <w:t>ReLU</w:t>
-      </w:r>
-      <w:proofErr w:type="spellEnd"/>
-      <w:r>
-        <w:t xml:space="preserve"> activation </w:t>
-      </w:r>
-      <w:r>
-        <w:t xml:space="preserve">function. The </w:t>
-      </w:r>
-      <w:r>
-        <w:t xml:space="preserve">last layer </w:t>
-      </w:r>
-      <w:r>
-        <w:t xml:space="preserve">(also called output layer) </w:t>
-      </w:r>
-      <w:r>
-        <w:t xml:space="preserve">has 10 units corresponding to the number of </w:t>
-      </w:r>
-      <w:proofErr w:type="gramStart"/>
-      <w:r>
-        <w:t>classes</w:t>
-      </w:r>
-      <w:r>
-        <w:t>, and</w:t>
-      </w:r>
-      <w:proofErr w:type="gramEnd"/>
-      <w:r>
-        <w:t xml:space="preserve"> applies a </w:t>
-      </w:r>
-      <w:proofErr w:type="spellStart"/>
-      <w:r>
-        <w:t>softmax</w:t>
-      </w:r>
-      <w:proofErr w:type="spellEnd"/>
-      <w:r>
-        <w:t xml:space="preserve"> </w:t>
-      </w:r>
       <w:r>
         <w:t xml:space="preserve">activation function to turn the predicted </w:t>
       </w:r>
       <w:r>
-        <w:t xml:space="preserve">output to probabilities. </w:t>
+        <w:t xml:space="preserve">output </w:t>
+      </w:r>
+      <w:r>
+        <w:t>in</w:t>
+      </w:r>
+      <w:r>
+        <w:t xml:space="preserve">to probabilities. </w:t>
       </w:r>
       <w:r>
         <w:t xml:space="preserve">Specifically, the created network has the </w:t>
@@ -499,8 +618,6 @@
         <w:rPr>
           <w:rFonts w:ascii="Consolas" w:hAnsi="Consolas"/>
           <w:color w:val="000000" w:themeColor="text1"/>
-          <w:sz w:val="21"/>
-          <w:szCs w:val="21"/>
         </w:rPr>
       </w:pPr>
       <w:r>
@@ -515,8 +632,6 @@
         <w:rPr>
           <w:rFonts w:ascii="Consolas" w:hAnsi="Consolas"/>
           <w:color w:val="000000" w:themeColor="text1"/>
-          <w:sz w:val="21"/>
-          <w:szCs w:val="21"/>
         </w:rPr>
         <w:t>Net(</w:t>
       </w:r>
@@ -528,16 +643,12 @@
         <w:rPr>
           <w:rFonts w:ascii="Consolas" w:hAnsi="Consolas"/>
           <w:color w:val="000000" w:themeColor="text1"/>
-          <w:sz w:val="21"/>
-          <w:szCs w:val="21"/>
-        </w:rPr>
-      </w:pPr>
-      <w:r>
-        <w:rPr>
-          <w:rFonts w:ascii="Consolas" w:hAnsi="Consolas"/>
-          <w:color w:val="000000" w:themeColor="text1"/>
-          <w:sz w:val="21"/>
-          <w:szCs w:val="21"/>
+        </w:rPr>
+      </w:pPr>
+      <w:r>
+        <w:rPr>
+          <w:rFonts w:ascii="Consolas" w:hAnsi="Consolas"/>
+          <w:color w:val="000000" w:themeColor="text1"/>
         </w:rPr>
         <w:tab/>
         <w:t xml:space="preserve">(fc1): </w:t>
@@ -547,8 +658,6 @@
         <w:rPr>
           <w:rFonts w:ascii="Consolas" w:hAnsi="Consolas"/>
           <w:color w:val="000000" w:themeColor="text1"/>
-          <w:sz w:val="21"/>
-          <w:szCs w:val="21"/>
         </w:rPr>
         <w:t>Linear(</w:t>
       </w:r>
@@ -558,8 +667,6 @@
         <w:rPr>
           <w:rFonts w:ascii="Consolas" w:hAnsi="Consolas"/>
           <w:color w:val="000000" w:themeColor="text1"/>
-          <w:sz w:val="21"/>
-          <w:szCs w:val="21"/>
         </w:rPr>
         <w:t>in_features</w:t>
       </w:r>
@@ -568,8 +675,6 @@
         <w:rPr>
           <w:rFonts w:ascii="Consolas" w:hAnsi="Consolas"/>
           <w:color w:val="000000" w:themeColor="text1"/>
-          <w:sz w:val="21"/>
-          <w:szCs w:val="21"/>
         </w:rPr>
         <w:t xml:space="preserve">=784, </w:t>
       </w:r>
@@ -578,8 +683,6 @@
         <w:rPr>
           <w:rFonts w:ascii="Consolas" w:hAnsi="Consolas"/>
           <w:color w:val="000000" w:themeColor="text1"/>
-          <w:sz w:val="21"/>
-          <w:szCs w:val="21"/>
         </w:rPr>
         <w:t>out_features</w:t>
       </w:r>
@@ -588,8 +691,6 @@
         <w:rPr>
           <w:rFonts w:ascii="Consolas" w:hAnsi="Consolas"/>
           <w:color w:val="000000" w:themeColor="text1"/>
-          <w:sz w:val="21"/>
-          <w:szCs w:val="21"/>
         </w:rPr>
         <w:t>=512, bias=True)</w:t>
       </w:r>
@@ -600,16 +701,12 @@
         <w:rPr>
           <w:rFonts w:ascii="Consolas" w:hAnsi="Consolas"/>
           <w:color w:val="000000" w:themeColor="text1"/>
-          <w:sz w:val="21"/>
-          <w:szCs w:val="21"/>
-        </w:rPr>
-      </w:pPr>
-      <w:r>
-        <w:rPr>
-          <w:rFonts w:ascii="Consolas" w:hAnsi="Consolas"/>
-          <w:color w:val="000000" w:themeColor="text1"/>
-          <w:sz w:val="21"/>
-          <w:szCs w:val="21"/>
+        </w:rPr>
+      </w:pPr>
+      <w:r>
+        <w:rPr>
+          <w:rFonts w:ascii="Consolas" w:hAnsi="Consolas"/>
+          <w:color w:val="000000" w:themeColor="text1"/>
         </w:rPr>
         <w:tab/>
         <w:t xml:space="preserve">(fc2): </w:t>
@@ -619,8 +716,6 @@
         <w:rPr>
           <w:rFonts w:ascii="Consolas" w:hAnsi="Consolas"/>
           <w:color w:val="000000" w:themeColor="text1"/>
-          <w:sz w:val="21"/>
-          <w:szCs w:val="21"/>
         </w:rPr>
         <w:t>Linear(</w:t>
       </w:r>
@@ -630,8 +725,6 @@
         <w:rPr>
           <w:rFonts w:ascii="Consolas" w:hAnsi="Consolas"/>
           <w:color w:val="000000" w:themeColor="text1"/>
-          <w:sz w:val="21"/>
-          <w:szCs w:val="21"/>
         </w:rPr>
         <w:t>in_features</w:t>
       </w:r>
@@ -640,8 +733,6 @@
         <w:rPr>
           <w:rFonts w:ascii="Consolas" w:hAnsi="Consolas"/>
           <w:color w:val="000000" w:themeColor="text1"/>
-          <w:sz w:val="21"/>
-          <w:szCs w:val="21"/>
         </w:rPr>
         <w:t xml:space="preserve">=512, </w:t>
       </w:r>
@@ -650,8 +741,6 @@
         <w:rPr>
           <w:rFonts w:ascii="Consolas" w:hAnsi="Consolas"/>
           <w:color w:val="000000" w:themeColor="text1"/>
-          <w:sz w:val="21"/>
-          <w:szCs w:val="21"/>
         </w:rPr>
         <w:t>out_features</w:t>
       </w:r>
@@ -660,8 +749,6 @@
         <w:rPr>
           <w:rFonts w:ascii="Consolas" w:hAnsi="Consolas"/>
           <w:color w:val="000000" w:themeColor="text1"/>
-          <w:sz w:val="21"/>
-          <w:szCs w:val="21"/>
         </w:rPr>
         <w:t>=512, bias=True)</w:t>
       </w:r>
@@ -672,16 +759,12 @@
         <w:rPr>
           <w:rFonts w:ascii="Consolas" w:hAnsi="Consolas"/>
           <w:color w:val="000000" w:themeColor="text1"/>
-          <w:sz w:val="21"/>
-          <w:szCs w:val="21"/>
-        </w:rPr>
-      </w:pPr>
-      <w:r>
-        <w:rPr>
-          <w:rFonts w:ascii="Consolas" w:hAnsi="Consolas"/>
-          <w:color w:val="000000" w:themeColor="text1"/>
-          <w:sz w:val="21"/>
-          <w:szCs w:val="21"/>
+        </w:rPr>
+      </w:pPr>
+      <w:r>
+        <w:rPr>
+          <w:rFonts w:ascii="Consolas" w:hAnsi="Consolas"/>
+          <w:color w:val="000000" w:themeColor="text1"/>
         </w:rPr>
         <w:tab/>
         <w:t xml:space="preserve">(fc3): </w:t>
@@ -691,8 +774,6 @@
         <w:rPr>
           <w:rFonts w:ascii="Consolas" w:hAnsi="Consolas"/>
           <w:color w:val="000000" w:themeColor="text1"/>
-          <w:sz w:val="21"/>
-          <w:szCs w:val="21"/>
         </w:rPr>
         <w:t>Linear(</w:t>
       </w:r>
@@ -702,8 +783,6 @@
         <w:rPr>
           <w:rFonts w:ascii="Consolas" w:hAnsi="Consolas"/>
           <w:color w:val="000000" w:themeColor="text1"/>
-          <w:sz w:val="21"/>
-          <w:szCs w:val="21"/>
         </w:rPr>
         <w:t>in_features</w:t>
       </w:r>
@@ -712,8 +791,6 @@
         <w:rPr>
           <w:rFonts w:ascii="Consolas" w:hAnsi="Consolas"/>
           <w:color w:val="000000" w:themeColor="text1"/>
-          <w:sz w:val="21"/>
-          <w:szCs w:val="21"/>
         </w:rPr>
         <w:t xml:space="preserve">=512, </w:t>
       </w:r>
@@ -722,8 +799,6 @@
         <w:rPr>
           <w:rFonts w:ascii="Consolas" w:hAnsi="Consolas"/>
           <w:color w:val="000000" w:themeColor="text1"/>
-          <w:sz w:val="21"/>
-          <w:szCs w:val="21"/>
         </w:rPr>
         <w:t>out_features</w:t>
       </w:r>
@@ -732,8 +807,6 @@
         <w:rPr>
           <w:rFonts w:ascii="Consolas" w:hAnsi="Consolas"/>
           <w:color w:val="000000" w:themeColor="text1"/>
-          <w:sz w:val="21"/>
-          <w:szCs w:val="21"/>
         </w:rPr>
         <w:t>=10, bias=True)</w:t>
       </w:r>
@@ -744,16 +817,12 @@
         <w:rPr>
           <w:rFonts w:ascii="Consolas" w:hAnsi="Consolas"/>
           <w:color w:val="000000" w:themeColor="text1"/>
-          <w:sz w:val="21"/>
-          <w:szCs w:val="21"/>
-        </w:rPr>
-      </w:pPr>
-      <w:r>
-        <w:rPr>
-          <w:rFonts w:ascii="Consolas" w:hAnsi="Consolas"/>
-          <w:color w:val="000000" w:themeColor="text1"/>
-          <w:sz w:val="21"/>
-          <w:szCs w:val="21"/>
+        </w:rPr>
+      </w:pPr>
+      <w:r>
+        <w:rPr>
+          <w:rFonts w:ascii="Consolas" w:hAnsi="Consolas"/>
+          <w:color w:val="000000" w:themeColor="text1"/>
         </w:rPr>
         <w:tab/>
         <w:t>)</w:t>
@@ -768,6 +837,7 @@
         </w:numPr>
       </w:pPr>
       <w:r>
+        <w:lastRenderedPageBreak/>
         <w:t xml:space="preserve">Model </w:t>
       </w:r>
       <w:r>
@@ -779,10 +849,13 @@
         <w:ind w:left="720"/>
       </w:pPr>
       <w:r>
-        <w:t xml:space="preserve">All models were trained on CPU due to the limitation of resource, but the codes were written </w:t>
-      </w:r>
-      <w:r>
-        <w:t>in the way that the model can be trained on GPU if it is available.</w:t>
+        <w:t xml:space="preserve">All models were trained on CPU due to the </w:t>
+      </w:r>
+      <w:r>
+        <w:t>resource limitation, but the codes were written in the way so that the model could be trained on GPU if</w:t>
+      </w:r>
+      <w:r>
+        <w:t xml:space="preserve"> available.</w:t>
       </w:r>
     </w:p>
     <w:p>
@@ -790,7 +863,6 @@
         <w:ind w:left="720"/>
       </w:pPr>
       <w:r>
-        <w:lastRenderedPageBreak/>
         <w:t xml:space="preserve">The model was trained on </w:t>
       </w:r>
       <w:r>
@@ -811,7 +883,16 @@
       </w:r>
       <w:proofErr w:type="gramEnd"/>
       <w:r>
-        <w:t xml:space="preserve"> is suggested to further partition the train set into two subsets for training, and validation</w:t>
+        <w:t xml:space="preserve"> is suggested to </w:t>
+      </w:r>
+      <w:r>
+        <w:t>partition further</w:t>
+      </w:r>
+      <w:r>
+        <w:t xml:space="preserve"> the train set into two subsets for training and validation</w:t>
+      </w:r>
+      <w:r>
+        <w:t>,</w:t>
       </w:r>
       <w:r>
         <w:t xml:space="preserve"> while the test set is only used for testing when the training has completed. </w:t>
@@ -850,7 +931,7 @@
         <w:t xml:space="preserve">king at the loss on training validation sets below, the model seems to be not converged yet. Very likely increasing the </w:t>
       </w:r>
       <w:r>
-        <w:t xml:space="preserve">number of epochs could result in a higher performance. </w:t>
+        <w:t xml:space="preserve">number of epochs could result in higher performance. </w:t>
       </w:r>
       <w:r>
         <w:t xml:space="preserve">On 5 epochs, the model got </w:t>
@@ -880,23 +961,6 @@
       </w:r>
       <w:r>
         <w:t xml:space="preserve">model with the best loss was saved </w:t>
-      </w:r>
-      <w:r>
-        <w:t xml:space="preserve">to the checkpoint. As </w:t>
-      </w:r>
-      <w:proofErr w:type="gramStart"/>
-      <w:r>
-        <w:t>later on</w:t>
-      </w:r>
-      <w:proofErr w:type="gramEnd"/>
-      <w:r>
-        <w:t xml:space="preserve">, we </w:t>
-      </w:r>
-      <w:r>
-        <w:t xml:space="preserve">are not going to work on this simple neural network, I only save the trained weights </w:t>
-      </w:r>
-      <w:r>
-        <w:t xml:space="preserve">rather than the whole model class </w:t>
       </w:r>
       <w:r>
         <w:t>to the checkpoint</w:t>
@@ -915,8 +979,8 @@
           <w:noProof/>
         </w:rPr>
         <w:drawing>
-          <wp:inline distT="0" distB="0" distL="0" distR="0" wp14:anchorId="16AA240B" wp14:editId="1387FE2D">
-            <wp:extent cx="2590800" cy="1837353"/>
+          <wp:inline distT="0" distB="0" distL="0" distR="0" wp14:anchorId="16AA240B" wp14:editId="78E244CD">
+            <wp:extent cx="2636520" cy="1869777"/>
             <wp:effectExtent l="0" t="0" r="0" b="0"/>
             <wp:docPr id="1" name="Picture 1" descr="Chart, line chart&#10;&#10;Description automatically generated"/>
             <wp:cNvGraphicFramePr>
@@ -938,7 +1002,7 @@
                   <pic:spPr>
                     <a:xfrm>
                       <a:off x="0" y="0"/>
-                      <a:ext cx="2604572" cy="1847120"/>
+                      <a:ext cx="2652323" cy="1880984"/>
                     </a:xfrm>
                     <a:prstGeom prst="rect">
                       <a:avLst/>
@@ -980,10 +1044,17 @@
         <w:t xml:space="preserve">, the model performance improved, </w:t>
       </w:r>
       <w:r>
-        <w:t>0.971</w:t>
-      </w:r>
-      <w:r>
-        <w:t xml:space="preserve"> accuracy on the validation set. The model performance does not indicate any overfitting issue. </w:t>
+        <w:t xml:space="preserve">with </w:t>
+      </w:r>
+      <w:r>
+        <w:rPr>
+          <w:b/>
+          <w:bCs/>
+        </w:rPr>
+        <w:t>0.971 accuracy</w:t>
+      </w:r>
+      <w:r>
+        <w:t xml:space="preserve"> on the validation set. The model performance does not indicate any overfitting issue. </w:t>
       </w:r>
     </w:p>
     <w:p>
@@ -1041,6 +1112,7 @@
         </w:numPr>
       </w:pPr>
       <w:r>
+        <w:lastRenderedPageBreak/>
         <w:t xml:space="preserve">Image Classification with the </w:t>
       </w:r>
       <w:r>
@@ -1070,7 +1142,16 @@
         <w:ind w:left="720"/>
       </w:pPr>
       <w:r>
-        <w:t xml:space="preserve">The dataset is not available on </w:t>
+        <w:t xml:space="preserve">The dataset is </w:t>
+      </w:r>
+      <w:r>
+        <w:t>un</w:t>
+      </w:r>
+      <w:r>
+        <w:t xml:space="preserve">available on </w:t>
+      </w:r>
+      <w:r>
+        <w:t xml:space="preserve">the </w:t>
       </w:r>
       <w:proofErr w:type="spellStart"/>
       <w:r>
@@ -1092,16 +1173,28 @@
         <w:t>ad it from the local disk. The data is in CSV format rather than raw images. The dataset originally contain</w:t>
       </w:r>
       <w:r>
-        <w:t>s</w:t>
-      </w:r>
-      <w:r>
-        <w:t xml:space="preserve"> two data subsets: training set with shape </w:t>
+        <w:t>ed</w:t>
+      </w:r>
+      <w:r>
+        <w:t xml:space="preserve"> two data subsets: </w:t>
+      </w:r>
+      <w:r>
+        <w:t xml:space="preserve">a </w:t>
+      </w:r>
+      <w:r>
+        <w:t xml:space="preserve">training set with shape </w:t>
       </w:r>
       <w:r>
         <w:t>(27455, 785)</w:t>
       </w:r>
       <w:r>
-        <w:t xml:space="preserve">, and validation set </w:t>
+        <w:t xml:space="preserve">, and </w:t>
+      </w:r>
+      <w:r>
+        <w:t xml:space="preserve">a </w:t>
+      </w:r>
+      <w:r>
+        <w:t xml:space="preserve">validation set </w:t>
       </w:r>
       <w:r>
         <w:t>(7172, 785)</w:t>
@@ -1116,14 +1209,22 @@
         <w:t>784-pixel</w:t>
       </w:r>
       <w:r>
-        <w:t xml:space="preserve"> values, and a class label, representing an image. We separated X and y in each </w:t>
-      </w:r>
-      <w:r>
-        <w:lastRenderedPageBreak/>
-        <w:t>data subsets</w:t>
-      </w:r>
-      <w:r>
-        <w:t xml:space="preserve">, and then reshape the X into the shape of </w:t>
+        <w:t xml:space="preserve"> values and a class label</w:t>
+      </w:r>
+      <w:r>
+        <w:t>,</w:t>
+      </w:r>
+      <w:r>
+        <w:t xml:space="preserve"> representing an image. We separated X and y in each data subset</w:t>
+      </w:r>
+      <w:r>
+        <w:t>, and then reshape</w:t>
+      </w:r>
+      <w:r>
+        <w:t>d</w:t>
+      </w:r>
+      <w:r>
+        <w:t xml:space="preserve"> the X into the shape of </w:t>
       </w:r>
       <w:r>
         <w:rPr>
@@ -1204,7 +1305,19 @@
         <w:ind w:left="720"/>
       </w:pPr>
       <w:r>
-        <w:t>The class labels are from 0 to 23 corresponding 24 alphabet letters.</w:t>
+        <w:t>The class labels are from 0 to 23</w:t>
+      </w:r>
+      <w:r>
+        <w:t>,</w:t>
+      </w:r>
+      <w:r>
+        <w:t xml:space="preserve"> corresponding </w:t>
+      </w:r>
+      <w:r>
+        <w:t xml:space="preserve">to </w:t>
+      </w:r>
+      <w:r>
+        <w:t>24 alphabet letters.</w:t>
       </w:r>
       <w:r>
         <w:t xml:space="preserve"> The data in classes are quite balanced on the training </w:t>
@@ -1349,7 +1462,13 @@
       </w:r>
       <w:proofErr w:type="spellEnd"/>
       <w:r>
-        <w:t xml:space="preserve"> showed since the loss function in </w:t>
+        <w:t xml:space="preserve"> showed</w:t>
+      </w:r>
+      <w:r>
+        <w:t>,</w:t>
+      </w:r>
+      <w:r>
+        <w:t xml:space="preserve"> since the loss function in </w:t>
       </w:r>
       <w:proofErr w:type="spellStart"/>
       <w:r>
@@ -1357,7 +1476,13 @@
       </w:r>
       <w:proofErr w:type="spellEnd"/>
       <w:r>
-        <w:t xml:space="preserve"> is able to handle that. </w:t>
+        <w:t xml:space="preserve"> </w:t>
+      </w:r>
+      <w:r>
+        <w:t>can</w:t>
+      </w:r>
+      <w:r>
+        <w:t xml:space="preserve"> handle that. </w:t>
       </w:r>
     </w:p>
     <w:p>
@@ -1377,7 +1502,13 @@
         <w:ind w:left="720"/>
       </w:pPr>
       <w:r>
-        <w:t xml:space="preserve">The data pixel values, ranging from 0 to 255, were normalized to be between 0 and 1. </w:t>
+        <w:t xml:space="preserve">The data pixel values, ranging from 0 to 255, were normalized to be between </w:t>
+      </w:r>
+      <w:r>
+        <w:t>-1</w:t>
+      </w:r>
+      <w:r>
+        <w:t xml:space="preserve"> and 1. </w:t>
       </w:r>
       <w:r>
         <w:t xml:space="preserve">Further, in this task, I created a customized Dataset object </w:t>
@@ -1430,7 +1561,28 @@
       </w:r>
       <w:proofErr w:type="spellEnd"/>
       <w:r>
-        <w:t xml:space="preserve"> which gets X and Y arrays as input, and output  X, and Y tensor. The datasets were then loaded to </w:t>
+        <w:t>,</w:t>
+      </w:r>
+      <w:r>
+        <w:t xml:space="preserve"> which gets X and Y arrays as input, and output </w:t>
+      </w:r>
+      <w:r>
+        <w:t xml:space="preserve">normalized </w:t>
+      </w:r>
+      <w:r>
+        <w:t xml:space="preserve"> X, and Y tensor</w:t>
+      </w:r>
+      <w:r>
+        <w:t>s</w:t>
+      </w:r>
+      <w:r>
+        <w:t xml:space="preserve">. The datasets were then loaded </w:t>
+      </w:r>
+      <w:r>
+        <w:t>in</w:t>
+      </w:r>
+      <w:r>
+        <w:t xml:space="preserve">to </w:t>
       </w:r>
       <w:proofErr w:type="spellStart"/>
       <w:r>
@@ -1446,10 +1598,34 @@
       </w:r>
       <w:proofErr w:type="spellEnd"/>
       <w:r>
-        <w:t>. The train data was randomly sampled and partitioned into batches (batch size = 1)</w:t>
-      </w:r>
-      <w:r>
-        <w:t xml:space="preserve">. The experiments on different batch sizes on this dataset indicated that smaller batches resulted better performance. The same model trained with batch size of 64 had almost 0 accuracy while the model with a batch size of 4 got about 0.35 accuracy. The batch size of 1 resulted in the best performance, 0.37 accuracy. </w:t>
+        <w:t>. The train data w</w:t>
+      </w:r>
+      <w:r>
+        <w:t>ere</w:t>
+      </w:r>
+      <w:r>
+        <w:t xml:space="preserve"> randomly sampled and partitioned into batches (batch size = </w:t>
+      </w:r>
+      <w:r>
+        <w:t>32</w:t>
+      </w:r>
+      <w:r>
+        <w:t>)</w:t>
+      </w:r>
+      <w:r>
+        <w:t>. The experiments on different batch sizes on this dataset indicated that smaller batches resulted</w:t>
+      </w:r>
+      <w:r>
+        <w:t xml:space="preserve"> in</w:t>
+      </w:r>
+      <w:r>
+        <w:t xml:space="preserve"> better performance</w:t>
+      </w:r>
+      <w:r>
+        <w:t xml:space="preserve"> in certain model</w:t>
+      </w:r>
+      <w:r>
+        <w:t xml:space="preserve">. </w:t>
       </w:r>
     </w:p>
     <w:p>
@@ -1504,7 +1680,17 @@
       </w:r>
       <w:proofErr w:type="gramEnd"/>
       <w:r>
-        <w:t xml:space="preserve"> layers, excluding the input layers. First, the input data with shape of (28x28) was flattened out to pass to the first hidden layer with 512 units and </w:t>
+        <w:t xml:space="preserve"> layers, excluding the </w:t>
+      </w:r>
+      <w:r>
+        <w:lastRenderedPageBreak/>
+        <w:t xml:space="preserve">input layers. First, the input data with </w:t>
+      </w:r>
+      <w:r>
+        <w:t xml:space="preserve">the </w:t>
+      </w:r>
+      <w:r>
+        <w:t xml:space="preserve">shape of (28x28) was flattened out to pass to the first hidden layer with 512 units and </w:t>
       </w:r>
       <w:proofErr w:type="spellStart"/>
       <w:r>
@@ -1512,7 +1698,7 @@
       </w:r>
       <w:proofErr w:type="spellEnd"/>
       <w:r>
-        <w:t xml:space="preserve"> non-linear activation on top of it.  The next hidden layer also has the same number of units and </w:t>
+        <w:t xml:space="preserve"> non-linear activation on top of it. The next hidden layer also has the same number of units and </w:t>
       </w:r>
       <w:proofErr w:type="spellStart"/>
       <w:r>
@@ -1520,15 +1706,25 @@
       </w:r>
       <w:proofErr w:type="spellEnd"/>
       <w:r>
-        <w:t xml:space="preserve"> activation function. The last layer (also called output layer) has 24 units corresponding to the number of </w:t>
-      </w:r>
-      <w:proofErr w:type="gramStart"/>
-      <w:r>
-        <w:t>classes, and</w:t>
-      </w:r>
-      <w:proofErr w:type="gramEnd"/>
-      <w:r>
-        <w:t xml:space="preserve"> applies a SoftMax activation function to turn the predicted output to probabilities. Specifically, the created network has the following properties:</w:t>
+        <w:t xml:space="preserve"> activation function. </w:t>
+      </w:r>
+      <w:r>
+        <w:t>Finally, t</w:t>
+      </w:r>
+      <w:r>
+        <w:t xml:space="preserve">he last layer (also called output layer) has 24 units corresponding to the number of classes and applies a SoftMax activation function to turn the predicted output </w:t>
+      </w:r>
+      <w:r>
+        <w:t>in</w:t>
+      </w:r>
+      <w:r>
+        <w:t xml:space="preserve">to probabilities. Specifically, the created network has the following </w:t>
+      </w:r>
+      <w:r>
+        <w:t>layers</w:t>
+      </w:r>
+      <w:r>
+        <w:t>:</w:t>
       </w:r>
     </w:p>
     <w:p>
@@ -1537,8 +1733,6 @@
         <w:rPr>
           <w:rFonts w:ascii="Consolas" w:hAnsi="Consolas"/>
           <w:color w:val="000000" w:themeColor="text1"/>
-          <w:sz w:val="21"/>
-          <w:szCs w:val="21"/>
         </w:rPr>
       </w:pPr>
       <w:r>
@@ -1554,8 +1748,6 @@
         <w:rPr>
           <w:rFonts w:ascii="Consolas" w:hAnsi="Consolas"/>
           <w:color w:val="000000" w:themeColor="text1"/>
-          <w:sz w:val="21"/>
-          <w:szCs w:val="21"/>
         </w:rPr>
         <w:t>Net(</w:t>
       </w:r>
@@ -1564,8 +1756,6 @@
         <w:rPr>
           <w:rFonts w:ascii="Consolas" w:hAnsi="Consolas"/>
           <w:color w:val="000000" w:themeColor="text1"/>
-          <w:sz w:val="21"/>
-          <w:szCs w:val="21"/>
         </w:rPr>
         <w:t xml:space="preserve"> </w:t>
       </w:r>
@@ -1577,18 +1767,13 @@
         <w:rPr>
           <w:rFonts w:ascii="Consolas" w:hAnsi="Consolas"/>
           <w:color w:val="000000" w:themeColor="text1"/>
-          <w:sz w:val="21"/>
-          <w:szCs w:val="21"/>
-        </w:rPr>
-      </w:pPr>
-      <w:r>
-        <w:rPr>
-          <w:rFonts w:ascii="Consolas" w:hAnsi="Consolas"/>
-          <w:color w:val="000000" w:themeColor="text1"/>
-          <w:sz w:val="21"/>
-          <w:szCs w:val="21"/>
-        </w:rPr>
-        <w:lastRenderedPageBreak/>
+        </w:rPr>
+      </w:pPr>
+      <w:r>
+        <w:rPr>
+          <w:rFonts w:ascii="Consolas" w:hAnsi="Consolas"/>
+          <w:color w:val="000000" w:themeColor="text1"/>
+        </w:rPr>
         <w:t xml:space="preserve">(fc1): </w:t>
       </w:r>
       <w:proofErr w:type="gramStart"/>
@@ -1596,8 +1781,6 @@
         <w:rPr>
           <w:rFonts w:ascii="Consolas" w:hAnsi="Consolas"/>
           <w:color w:val="000000" w:themeColor="text1"/>
-          <w:sz w:val="21"/>
-          <w:szCs w:val="21"/>
         </w:rPr>
         <w:t>Linear(</w:t>
       </w:r>
@@ -1607,8 +1790,6 @@
         <w:rPr>
           <w:rFonts w:ascii="Consolas" w:hAnsi="Consolas"/>
           <w:color w:val="000000" w:themeColor="text1"/>
-          <w:sz w:val="21"/>
-          <w:szCs w:val="21"/>
         </w:rPr>
         <w:t>in_features</w:t>
       </w:r>
@@ -1617,8 +1798,6 @@
         <w:rPr>
           <w:rFonts w:ascii="Consolas" w:hAnsi="Consolas"/>
           <w:color w:val="000000" w:themeColor="text1"/>
-          <w:sz w:val="21"/>
-          <w:szCs w:val="21"/>
         </w:rPr>
         <w:t xml:space="preserve">=784, </w:t>
       </w:r>
@@ -1627,8 +1806,6 @@
         <w:rPr>
           <w:rFonts w:ascii="Consolas" w:hAnsi="Consolas"/>
           <w:color w:val="000000" w:themeColor="text1"/>
-          <w:sz w:val="21"/>
-          <w:szCs w:val="21"/>
         </w:rPr>
         <w:t>out_features</w:t>
       </w:r>
@@ -1637,8 +1814,6 @@
         <w:rPr>
           <w:rFonts w:ascii="Consolas" w:hAnsi="Consolas"/>
           <w:color w:val="000000" w:themeColor="text1"/>
-          <w:sz w:val="21"/>
-          <w:szCs w:val="21"/>
         </w:rPr>
         <w:t xml:space="preserve">=512, bias=True) </w:t>
       </w:r>
@@ -1650,16 +1825,12 @@
         <w:rPr>
           <w:rFonts w:ascii="Consolas" w:hAnsi="Consolas"/>
           <w:color w:val="000000" w:themeColor="text1"/>
-          <w:sz w:val="21"/>
-          <w:szCs w:val="21"/>
-        </w:rPr>
-      </w:pPr>
-      <w:r>
-        <w:rPr>
-          <w:rFonts w:ascii="Consolas" w:hAnsi="Consolas"/>
-          <w:color w:val="000000" w:themeColor="text1"/>
-          <w:sz w:val="21"/>
-          <w:szCs w:val="21"/>
+        </w:rPr>
+      </w:pPr>
+      <w:r>
+        <w:rPr>
+          <w:rFonts w:ascii="Consolas" w:hAnsi="Consolas"/>
+          <w:color w:val="000000" w:themeColor="text1"/>
         </w:rPr>
         <w:t xml:space="preserve">(fc2): </w:t>
       </w:r>
@@ -1668,8 +1839,6 @@
         <w:rPr>
           <w:rFonts w:ascii="Consolas" w:hAnsi="Consolas"/>
           <w:color w:val="000000" w:themeColor="text1"/>
-          <w:sz w:val="21"/>
-          <w:szCs w:val="21"/>
         </w:rPr>
         <w:t>Linear(</w:t>
       </w:r>
@@ -1679,8 +1848,6 @@
         <w:rPr>
           <w:rFonts w:ascii="Consolas" w:hAnsi="Consolas"/>
           <w:color w:val="000000" w:themeColor="text1"/>
-          <w:sz w:val="21"/>
-          <w:szCs w:val="21"/>
         </w:rPr>
         <w:t>in_features</w:t>
       </w:r>
@@ -1689,8 +1856,6 @@
         <w:rPr>
           <w:rFonts w:ascii="Consolas" w:hAnsi="Consolas"/>
           <w:color w:val="000000" w:themeColor="text1"/>
-          <w:sz w:val="21"/>
-          <w:szCs w:val="21"/>
         </w:rPr>
         <w:t xml:space="preserve">=512, </w:t>
       </w:r>
@@ -1699,8 +1864,6 @@
         <w:rPr>
           <w:rFonts w:ascii="Consolas" w:hAnsi="Consolas"/>
           <w:color w:val="000000" w:themeColor="text1"/>
-          <w:sz w:val="21"/>
-          <w:szCs w:val="21"/>
         </w:rPr>
         <w:t>out_features</w:t>
       </w:r>
@@ -1709,8 +1872,6 @@
         <w:rPr>
           <w:rFonts w:ascii="Consolas" w:hAnsi="Consolas"/>
           <w:color w:val="000000" w:themeColor="text1"/>
-          <w:sz w:val="21"/>
-          <w:szCs w:val="21"/>
         </w:rPr>
         <w:t xml:space="preserve">=512, bias=True) </w:t>
       </w:r>
@@ -1722,16 +1883,12 @@
         <w:rPr>
           <w:rFonts w:ascii="Consolas" w:hAnsi="Consolas"/>
           <w:color w:val="000000" w:themeColor="text1"/>
-          <w:sz w:val="21"/>
-          <w:szCs w:val="21"/>
-        </w:rPr>
-      </w:pPr>
-      <w:r>
-        <w:rPr>
-          <w:rFonts w:ascii="Consolas" w:hAnsi="Consolas"/>
-          <w:color w:val="000000" w:themeColor="text1"/>
-          <w:sz w:val="21"/>
-          <w:szCs w:val="21"/>
+        </w:rPr>
+      </w:pPr>
+      <w:r>
+        <w:rPr>
+          <w:rFonts w:ascii="Consolas" w:hAnsi="Consolas"/>
+          <w:color w:val="000000" w:themeColor="text1"/>
         </w:rPr>
         <w:t xml:space="preserve">(fc3): </w:t>
       </w:r>
@@ -1740,8 +1897,6 @@
         <w:rPr>
           <w:rFonts w:ascii="Consolas" w:hAnsi="Consolas"/>
           <w:color w:val="000000" w:themeColor="text1"/>
-          <w:sz w:val="21"/>
-          <w:szCs w:val="21"/>
         </w:rPr>
         <w:t>Linear(</w:t>
       </w:r>
@@ -1751,8 +1906,6 @@
         <w:rPr>
           <w:rFonts w:ascii="Consolas" w:hAnsi="Consolas"/>
           <w:color w:val="000000" w:themeColor="text1"/>
-          <w:sz w:val="21"/>
-          <w:szCs w:val="21"/>
         </w:rPr>
         <w:t>in_features</w:t>
       </w:r>
@@ -1761,8 +1914,6 @@
         <w:rPr>
           <w:rFonts w:ascii="Consolas" w:hAnsi="Consolas"/>
           <w:color w:val="000000" w:themeColor="text1"/>
-          <w:sz w:val="21"/>
-          <w:szCs w:val="21"/>
         </w:rPr>
         <w:t xml:space="preserve">=512, </w:t>
       </w:r>
@@ -1771,8 +1922,6 @@
         <w:rPr>
           <w:rFonts w:ascii="Consolas" w:hAnsi="Consolas"/>
           <w:color w:val="000000" w:themeColor="text1"/>
-          <w:sz w:val="21"/>
-          <w:szCs w:val="21"/>
         </w:rPr>
         <w:t>out_features</w:t>
       </w:r>
@@ -1781,8 +1930,6 @@
         <w:rPr>
           <w:rFonts w:ascii="Consolas" w:hAnsi="Consolas"/>
           <w:color w:val="000000" w:themeColor="text1"/>
-          <w:sz w:val="21"/>
-          <w:szCs w:val="21"/>
         </w:rPr>
         <w:t xml:space="preserve">=24, bias=True) </w:t>
       </w:r>
@@ -1794,16 +1941,12 @@
         <w:rPr>
           <w:rFonts w:ascii="Consolas" w:hAnsi="Consolas"/>
           <w:color w:val="000000" w:themeColor="text1"/>
-          <w:sz w:val="21"/>
-          <w:szCs w:val="21"/>
-        </w:rPr>
-      </w:pPr>
-      <w:r>
-        <w:rPr>
-          <w:rFonts w:ascii="Consolas" w:hAnsi="Consolas"/>
-          <w:color w:val="000000" w:themeColor="text1"/>
-          <w:sz w:val="21"/>
-          <w:szCs w:val="21"/>
+        </w:rPr>
+      </w:pPr>
+      <w:r>
+        <w:rPr>
+          <w:rFonts w:ascii="Consolas" w:hAnsi="Consolas"/>
+          <w:color w:val="000000" w:themeColor="text1"/>
         </w:rPr>
         <w:t>(</w:t>
       </w:r>
@@ -1812,8 +1955,6 @@
         <w:rPr>
           <w:rFonts w:ascii="Consolas" w:hAnsi="Consolas"/>
           <w:color w:val="000000" w:themeColor="text1"/>
-          <w:sz w:val="21"/>
-          <w:szCs w:val="21"/>
         </w:rPr>
         <w:t>softmax</w:t>
       </w:r>
@@ -1822,8 +1963,6 @@
         <w:rPr>
           <w:rFonts w:ascii="Consolas" w:hAnsi="Consolas"/>
           <w:color w:val="000000" w:themeColor="text1"/>
-          <w:sz w:val="21"/>
-          <w:szCs w:val="21"/>
         </w:rPr>
         <w:t xml:space="preserve">): </w:t>
       </w:r>
@@ -1832,8 +1971,6 @@
         <w:rPr>
           <w:rFonts w:ascii="Consolas" w:hAnsi="Consolas"/>
           <w:color w:val="000000" w:themeColor="text1"/>
-          <w:sz w:val="21"/>
-          <w:szCs w:val="21"/>
         </w:rPr>
         <w:t>Softmax</w:t>
       </w:r>
@@ -1842,8 +1979,6 @@
         <w:rPr>
           <w:rFonts w:ascii="Consolas" w:hAnsi="Consolas"/>
           <w:color w:val="000000" w:themeColor="text1"/>
-          <w:sz w:val="21"/>
-          <w:szCs w:val="21"/>
         </w:rPr>
         <w:t xml:space="preserve">(dim=1) </w:t>
       </w:r>
@@ -1860,8 +1995,6 @@
         <w:rPr>
           <w:rFonts w:ascii="Consolas" w:hAnsi="Consolas"/>
           <w:color w:val="000000" w:themeColor="text1"/>
-          <w:sz w:val="21"/>
-          <w:szCs w:val="21"/>
         </w:rPr>
         <w:t>)</w:t>
       </w:r>
@@ -1898,7 +2031,13 @@
         <w:t xml:space="preserve">; the train set was used to train while the test set was used to validate. </w:t>
       </w:r>
       <w:r>
-        <w:t xml:space="preserve">I observed that this model performed better with a smaller batch size. The batch size of 32 resulted in a performance of around 0.25 while the batch size of 4 had a much better accuracy. This seems to be </w:t>
+        <w:t>I observed that this model performed better with smaller batch size. The batch size of 32 resulted in 0.25</w:t>
+      </w:r>
+      <w:r>
+        <w:t xml:space="preserve"> accuracy,</w:t>
+      </w:r>
+      <w:r>
+        <w:t xml:space="preserve"> while the batch size of 4 had much better accuracy. This seems to be </w:t>
       </w:r>
       <w:proofErr w:type="gramStart"/>
       <w:r>
@@ -1948,10 +2087,13 @@
       </w:r>
       <w:proofErr w:type="gramEnd"/>
       <w:r>
-        <w:t xml:space="preserve"> in training, and much worse on the validation set</w:t>
+        <w:t xml:space="preserve"> in training and much worse on the validation set</w:t>
       </w:r>
       <w:r>
         <w:t>. The best model with the lowest loss in validation was saved to the checkpoint</w:t>
+      </w:r>
+      <w:r>
+        <w:t>,</w:t>
       </w:r>
       <w:r>
         <w:t xml:space="preserve"> which </w:t>
@@ -2045,13 +2187,13 @@
         <w:t xml:space="preserve"> was also trained on 20 epochs</w:t>
       </w:r>
       <w:r>
-        <w:t xml:space="preserve">, but </w:t>
+        <w:t xml:space="preserve"> but </w:t>
       </w:r>
       <w:r>
         <w:t xml:space="preserve">a batch size of 1. </w:t>
       </w:r>
       <w:r>
-        <w:t xml:space="preserve">I would like to further investigate on this issue </w:t>
+        <w:t xml:space="preserve">I would like to further investigate this issue </w:t>
       </w:r>
       <w:r>
         <w:t>later</w:t>
@@ -2069,6 +2211,7 @@
         </w:numPr>
       </w:pPr>
       <w:r>
+        <w:lastRenderedPageBreak/>
         <w:t>Convolutional Neural Network Model</w:t>
       </w:r>
     </w:p>
@@ -2129,7 +2272,13 @@
         <w:t>Specifically, in the first block,</w:t>
       </w:r>
       <w:r>
-        <w:t xml:space="preserve"> the input data with shape of (</w:t>
+        <w:t xml:space="preserve"> the input data with </w:t>
+      </w:r>
+      <w:r>
+        <w:t xml:space="preserve">the </w:t>
+      </w:r>
+      <w:r>
+        <w:t>shape of (</w:t>
       </w:r>
       <w:r>
         <w:t>1x</w:t>
@@ -2156,13 +2305,37 @@
         <w:t xml:space="preserve"> channel</w:t>
       </w:r>
       <w:r>
-        <w:t>, the input channel of the first Conv layer is 1. Kernel size of 3 was used for filters, and stride of 1 in all Conv layers in the network</w:t>
-      </w:r>
-      <w:r>
-        <w:t>. That means a filter with window size of (3, 3) shifts over the image one pixel at a time</w:t>
-      </w:r>
-      <w:r>
-        <w:t xml:space="preserve"> to get feature maps</w:t>
+        <w:t xml:space="preserve">, the input channel of the first Conv layer is 1. </w:t>
+      </w:r>
+      <w:r>
+        <w:t>A k</w:t>
+      </w:r>
+      <w:r>
+        <w:t xml:space="preserve">ernel size of 3 was used for filters, and </w:t>
+      </w:r>
+      <w:r>
+        <w:t xml:space="preserve">a </w:t>
+      </w:r>
+      <w:r>
+        <w:t>stride of 1 in all Conv layers in the network</w:t>
+      </w:r>
+      <w:r>
+        <w:t xml:space="preserve">. That means a filter with </w:t>
+      </w:r>
+      <w:r>
+        <w:t xml:space="preserve">a </w:t>
+      </w:r>
+      <w:r>
+        <w:t>window size of (3, 3) shifts over the image one pixel at a time</w:t>
+      </w:r>
+      <w:r>
+        <w:t xml:space="preserve"> to </w:t>
+      </w:r>
+      <w:r>
+        <w:t>obtain</w:t>
+      </w:r>
+      <w:r>
+        <w:t xml:space="preserve"> feature maps</w:t>
       </w:r>
       <w:r>
         <w:t xml:space="preserve">. </w:t>
@@ -2175,1016 +2348,851 @@
       </w:r>
       <w:proofErr w:type="spellStart"/>
       <w:r>
+        <w:t>BatchNorm</w:t>
+      </w:r>
+      <w:proofErr w:type="spellEnd"/>
+      <w:r>
+        <w:t xml:space="preserve"> layer</w:t>
+      </w:r>
+      <w:r>
+        <w:t xml:space="preserve"> to normalize the hidden inputs. </w:t>
+      </w:r>
+      <w:r>
+        <w:t xml:space="preserve">Finally, the feature map was </w:t>
+      </w:r>
+      <w:proofErr w:type="gramStart"/>
+      <w:r>
+        <w:t>down-sampled</w:t>
+      </w:r>
+      <w:proofErr w:type="gramEnd"/>
+      <w:r>
+        <w:t xml:space="preserve"> by applying a Max pooling on them. This structure was repeated for two other </w:t>
+      </w:r>
+      <w:r>
+        <w:t xml:space="preserve">Conv blocks, except for the second Conv blocks in which </w:t>
+      </w:r>
+      <w:r>
+        <w:t>I</w:t>
+      </w:r>
+      <w:r>
+        <w:t xml:space="preserve"> did a Dropout of 2% nodes. The network with </w:t>
+      </w:r>
+      <w:r>
+        <w:t xml:space="preserve">the </w:t>
+      </w:r>
+      <w:r>
+        <w:t>number of units and layers was designed by following reference notebook 3.</w:t>
+      </w:r>
+    </w:p>
+    <w:p>
+      <w:pPr>
+        <w:pStyle w:val="ListParagraph"/>
+      </w:pPr>
+      <w:r>
+        <w:t xml:space="preserve">After passing the input tensor over three above Conv blocks, it was </w:t>
+      </w:r>
+      <w:r>
+        <w:t>flattened</w:t>
+      </w:r>
+      <w:r>
+        <w:t xml:space="preserve"> out into 1D to pass through two </w:t>
+      </w:r>
+      <w:proofErr w:type="gramStart"/>
+      <w:r>
+        <w:t>fully-connected</w:t>
+      </w:r>
+      <w:proofErr w:type="gramEnd"/>
+      <w:r>
+        <w:t xml:space="preserve"> layers.</w:t>
+      </w:r>
+      <w:r>
+        <w:t xml:space="preserve"> We also used a Dropout with a ratio of 0.3 between the two to reduce overfitting</w:t>
+      </w:r>
+      <w:r>
+        <w:t xml:space="preserve">. In </w:t>
+      </w:r>
+      <w:r>
+        <w:t xml:space="preserve">the last </w:t>
+      </w:r>
+      <w:proofErr w:type="gramStart"/>
+      <w:r>
+        <w:t>fully-connected</w:t>
+      </w:r>
+      <w:proofErr w:type="gramEnd"/>
+      <w:r>
+        <w:t xml:space="preserve"> layer, </w:t>
+      </w:r>
+      <w:proofErr w:type="spellStart"/>
+      <w:r>
+        <w:t>Softmax</w:t>
+      </w:r>
+      <w:proofErr w:type="spellEnd"/>
+      <w:r>
+        <w:t xml:space="preserve"> activation was applied </w:t>
+      </w:r>
+      <w:r>
+        <w:t>to</w:t>
+      </w:r>
+      <w:r>
+        <w:t xml:space="preserve"> the output (24 classes) to turn them into probabilities.</w:t>
+      </w:r>
+      <w:r>
+        <w:t xml:space="preserve"> The whole model structure is shown below:</w:t>
+      </w:r>
+    </w:p>
+    <w:p>
+      <w:pPr>
+        <w:ind w:left="1440"/>
+        <w:rPr>
+          <w:rFonts w:ascii="Consolas" w:hAnsi="Consolas"/>
+          <w:color w:val="000000" w:themeColor="text1"/>
+        </w:rPr>
+      </w:pPr>
+      <w:proofErr w:type="spellStart"/>
+      <w:proofErr w:type="gramStart"/>
+      <w:r>
+        <w:rPr>
+          <w:rFonts w:ascii="Consolas" w:hAnsi="Consolas"/>
+          <w:color w:val="000000" w:themeColor="text1"/>
+        </w:rPr>
+        <w:t>CNNNet</w:t>
+      </w:r>
+      <w:proofErr w:type="spellEnd"/>
+      <w:r>
+        <w:rPr>
+          <w:rFonts w:ascii="Consolas" w:hAnsi="Consolas"/>
+          <w:color w:val="000000" w:themeColor="text1"/>
+        </w:rPr>
+        <w:t>(</w:t>
+      </w:r>
+      <w:proofErr w:type="gramEnd"/>
+    </w:p>
+    <w:p>
+      <w:pPr>
+        <w:ind w:left="1440"/>
+        <w:rPr>
+          <w:rFonts w:ascii="Consolas" w:hAnsi="Consolas"/>
+          <w:color w:val="000000" w:themeColor="text1"/>
+        </w:rPr>
+      </w:pPr>
+      <w:r>
+        <w:rPr>
+          <w:rFonts w:ascii="Consolas" w:hAnsi="Consolas"/>
+          <w:color w:val="000000" w:themeColor="text1"/>
+        </w:rPr>
+        <w:t xml:space="preserve">  (conv1): Conv2</w:t>
+      </w:r>
+      <w:proofErr w:type="gramStart"/>
+      <w:r>
+        <w:rPr>
+          <w:rFonts w:ascii="Consolas" w:hAnsi="Consolas"/>
+          <w:color w:val="000000" w:themeColor="text1"/>
+        </w:rPr>
+        <w:t>d(</w:t>
+      </w:r>
+      <w:proofErr w:type="gramEnd"/>
+      <w:r>
+        <w:rPr>
+          <w:rFonts w:ascii="Consolas" w:hAnsi="Consolas"/>
+          <w:color w:val="000000" w:themeColor="text1"/>
+        </w:rPr>
+        <w:t xml:space="preserve">1, 75, </w:t>
+      </w:r>
+      <w:proofErr w:type="spellStart"/>
+      <w:r>
+        <w:rPr>
+          <w:rFonts w:ascii="Consolas" w:hAnsi="Consolas"/>
+          <w:color w:val="000000" w:themeColor="text1"/>
+        </w:rPr>
+        <w:t>kernel_size</w:t>
+      </w:r>
+      <w:proofErr w:type="spellEnd"/>
+      <w:r>
+        <w:rPr>
+          <w:rFonts w:ascii="Consolas" w:hAnsi="Consolas"/>
+          <w:color w:val="000000" w:themeColor="text1"/>
+        </w:rPr>
+        <w:t>=(3, 3), stride=(1, 1))</w:t>
+      </w:r>
+    </w:p>
+    <w:p>
+      <w:pPr>
+        <w:ind w:left="1440"/>
+        <w:rPr>
+          <w:rFonts w:ascii="Consolas" w:hAnsi="Consolas"/>
+          <w:color w:val="000000" w:themeColor="text1"/>
+        </w:rPr>
+      </w:pPr>
+      <w:r>
+        <w:rPr>
+          <w:rFonts w:ascii="Consolas" w:hAnsi="Consolas"/>
+          <w:color w:val="000000" w:themeColor="text1"/>
+        </w:rPr>
+        <w:t xml:space="preserve">  (batchnorm1): BatchNorm2</w:t>
+      </w:r>
+      <w:proofErr w:type="gramStart"/>
+      <w:r>
+        <w:rPr>
+          <w:rFonts w:ascii="Consolas" w:hAnsi="Consolas"/>
+          <w:color w:val="000000" w:themeColor="text1"/>
+        </w:rPr>
+        <w:t>d(</w:t>
+      </w:r>
+      <w:proofErr w:type="gramEnd"/>
+      <w:r>
+        <w:rPr>
+          <w:rFonts w:ascii="Consolas" w:hAnsi="Consolas"/>
+          <w:color w:val="000000" w:themeColor="text1"/>
+        </w:rPr>
+        <w:t xml:space="preserve">75, eps=1e-05, momentum=0.1, affine=True, </w:t>
+      </w:r>
+      <w:proofErr w:type="spellStart"/>
+      <w:r>
+        <w:rPr>
+          <w:rFonts w:ascii="Consolas" w:hAnsi="Consolas"/>
+          <w:color w:val="000000" w:themeColor="text1"/>
+        </w:rPr>
+        <w:t>track_running_stats</w:t>
+      </w:r>
+      <w:proofErr w:type="spellEnd"/>
+      <w:r>
+        <w:rPr>
+          <w:rFonts w:ascii="Consolas" w:hAnsi="Consolas"/>
+          <w:color w:val="000000" w:themeColor="text1"/>
+        </w:rPr>
+        <w:t>=True)</w:t>
+      </w:r>
+    </w:p>
+    <w:p>
+      <w:pPr>
+        <w:ind w:left="1440"/>
+        <w:rPr>
+          <w:rFonts w:ascii="Consolas" w:hAnsi="Consolas"/>
+          <w:color w:val="000000" w:themeColor="text1"/>
+        </w:rPr>
+      </w:pPr>
+      <w:r>
+        <w:rPr>
+          <w:rFonts w:ascii="Consolas" w:hAnsi="Consolas"/>
+          <w:color w:val="000000" w:themeColor="text1"/>
+        </w:rPr>
+        <w:t xml:space="preserve">  (pool1): MaxPool2</w:t>
+      </w:r>
+      <w:proofErr w:type="gramStart"/>
+      <w:r>
+        <w:rPr>
+          <w:rFonts w:ascii="Consolas" w:hAnsi="Consolas"/>
+          <w:color w:val="000000" w:themeColor="text1"/>
+        </w:rPr>
+        <w:t>d(</w:t>
+      </w:r>
+      <w:proofErr w:type="spellStart"/>
+      <w:proofErr w:type="gramEnd"/>
+      <w:r>
+        <w:rPr>
+          <w:rFonts w:ascii="Consolas" w:hAnsi="Consolas"/>
+          <w:color w:val="000000" w:themeColor="text1"/>
+        </w:rPr>
+        <w:t>kernel_size</w:t>
+      </w:r>
+      <w:proofErr w:type="spellEnd"/>
+      <w:r>
+        <w:rPr>
+          <w:rFonts w:ascii="Consolas" w:hAnsi="Consolas"/>
+          <w:color w:val="000000" w:themeColor="text1"/>
+        </w:rPr>
+        <w:t xml:space="preserve">=2, stride=2, padding=0, dilation=1, </w:t>
+      </w:r>
+      <w:proofErr w:type="spellStart"/>
+      <w:r>
+        <w:rPr>
+          <w:rFonts w:ascii="Consolas" w:hAnsi="Consolas"/>
+          <w:color w:val="000000" w:themeColor="text1"/>
+        </w:rPr>
+        <w:t>ceil_mode</w:t>
+      </w:r>
+      <w:proofErr w:type="spellEnd"/>
+      <w:r>
+        <w:rPr>
+          <w:rFonts w:ascii="Consolas" w:hAnsi="Consolas"/>
+          <w:color w:val="000000" w:themeColor="text1"/>
+        </w:rPr>
+        <w:t>=False)</w:t>
+      </w:r>
+    </w:p>
+    <w:p>
+      <w:pPr>
+        <w:ind w:left="1440"/>
+        <w:rPr>
+          <w:rFonts w:ascii="Consolas" w:hAnsi="Consolas"/>
+          <w:color w:val="000000" w:themeColor="text1"/>
+        </w:rPr>
+      </w:pPr>
+      <w:r>
+        <w:rPr>
+          <w:rFonts w:ascii="Consolas" w:hAnsi="Consolas"/>
+          <w:color w:val="000000" w:themeColor="text1"/>
+        </w:rPr>
+        <w:t xml:space="preserve">  (conv2): Conv2</w:t>
+      </w:r>
+      <w:proofErr w:type="gramStart"/>
+      <w:r>
+        <w:rPr>
+          <w:rFonts w:ascii="Consolas" w:hAnsi="Consolas"/>
+          <w:color w:val="000000" w:themeColor="text1"/>
+        </w:rPr>
+        <w:t>d(</w:t>
+      </w:r>
+      <w:proofErr w:type="gramEnd"/>
+      <w:r>
+        <w:rPr>
+          <w:rFonts w:ascii="Consolas" w:hAnsi="Consolas"/>
+          <w:color w:val="000000" w:themeColor="text1"/>
+        </w:rPr>
+        <w:t xml:space="preserve">75, 50, </w:t>
+      </w:r>
+      <w:proofErr w:type="spellStart"/>
+      <w:r>
+        <w:rPr>
+          <w:rFonts w:ascii="Consolas" w:hAnsi="Consolas"/>
+          <w:color w:val="000000" w:themeColor="text1"/>
+        </w:rPr>
+        <w:t>kernel_size</w:t>
+      </w:r>
+      <w:proofErr w:type="spellEnd"/>
+      <w:r>
+        <w:rPr>
+          <w:rFonts w:ascii="Consolas" w:hAnsi="Consolas"/>
+          <w:color w:val="000000" w:themeColor="text1"/>
+        </w:rPr>
+        <w:t>=(3, 3), stride=(1, 1))</w:t>
+      </w:r>
+    </w:p>
+    <w:p>
+      <w:pPr>
+        <w:ind w:left="1440"/>
+        <w:rPr>
+          <w:rFonts w:ascii="Consolas" w:hAnsi="Consolas"/>
+          <w:color w:val="000000" w:themeColor="text1"/>
+        </w:rPr>
+      </w:pPr>
+      <w:r>
+        <w:rPr>
+          <w:rFonts w:ascii="Consolas" w:hAnsi="Consolas"/>
+          <w:color w:val="000000" w:themeColor="text1"/>
+        </w:rPr>
+        <w:t xml:space="preserve">  (batchnorm2): BatchNorm2</w:t>
+      </w:r>
+      <w:proofErr w:type="gramStart"/>
+      <w:r>
+        <w:rPr>
+          <w:rFonts w:ascii="Consolas" w:hAnsi="Consolas"/>
+          <w:color w:val="000000" w:themeColor="text1"/>
+        </w:rPr>
+        <w:t>d(</w:t>
+      </w:r>
+      <w:proofErr w:type="gramEnd"/>
+      <w:r>
+        <w:rPr>
+          <w:rFonts w:ascii="Consolas" w:hAnsi="Consolas"/>
+          <w:color w:val="000000" w:themeColor="text1"/>
+        </w:rPr>
+        <w:t xml:space="preserve">50, eps=1e-05, momentum=0.1, affine=True, </w:t>
+      </w:r>
+      <w:proofErr w:type="spellStart"/>
+      <w:r>
+        <w:rPr>
+          <w:rFonts w:ascii="Consolas" w:hAnsi="Consolas"/>
+          <w:color w:val="000000" w:themeColor="text1"/>
+        </w:rPr>
+        <w:t>track_running_stats</w:t>
+      </w:r>
+      <w:proofErr w:type="spellEnd"/>
+      <w:r>
+        <w:rPr>
+          <w:rFonts w:ascii="Consolas" w:hAnsi="Consolas"/>
+          <w:color w:val="000000" w:themeColor="text1"/>
+        </w:rPr>
+        <w:t>=True)</w:t>
+      </w:r>
+    </w:p>
+    <w:p>
+      <w:pPr>
+        <w:ind w:left="1440"/>
+        <w:rPr>
+          <w:rFonts w:ascii="Consolas" w:hAnsi="Consolas"/>
+          <w:color w:val="000000" w:themeColor="text1"/>
+        </w:rPr>
+      </w:pPr>
+      <w:r>
+        <w:rPr>
+          <w:rFonts w:ascii="Consolas" w:hAnsi="Consolas"/>
+          <w:color w:val="000000" w:themeColor="text1"/>
+        </w:rPr>
+        <w:t xml:space="preserve">  (pool2): MaxPool2</w:t>
+      </w:r>
+      <w:proofErr w:type="gramStart"/>
+      <w:r>
+        <w:rPr>
+          <w:rFonts w:ascii="Consolas" w:hAnsi="Consolas"/>
+          <w:color w:val="000000" w:themeColor="text1"/>
+        </w:rPr>
+        <w:t>d(</w:t>
+      </w:r>
+      <w:proofErr w:type="spellStart"/>
+      <w:proofErr w:type="gramEnd"/>
+      <w:r>
+        <w:rPr>
+          <w:rFonts w:ascii="Consolas" w:hAnsi="Consolas"/>
+          <w:color w:val="000000" w:themeColor="text1"/>
+        </w:rPr>
+        <w:t>kernel_size</w:t>
+      </w:r>
+      <w:proofErr w:type="spellEnd"/>
+      <w:r>
+        <w:rPr>
+          <w:rFonts w:ascii="Consolas" w:hAnsi="Consolas"/>
+          <w:color w:val="000000" w:themeColor="text1"/>
+        </w:rPr>
+        <w:t xml:space="preserve">=2, stride=2, padding=0, dilation=1, </w:t>
+      </w:r>
+      <w:proofErr w:type="spellStart"/>
+      <w:r>
+        <w:rPr>
+          <w:rFonts w:ascii="Consolas" w:hAnsi="Consolas"/>
+          <w:color w:val="000000" w:themeColor="text1"/>
+        </w:rPr>
+        <w:t>ceil_mode</w:t>
+      </w:r>
+      <w:proofErr w:type="spellEnd"/>
+      <w:r>
+        <w:rPr>
+          <w:rFonts w:ascii="Consolas" w:hAnsi="Consolas"/>
+          <w:color w:val="000000" w:themeColor="text1"/>
+        </w:rPr>
+        <w:t>=False)</w:t>
+      </w:r>
+    </w:p>
+    <w:p>
+      <w:pPr>
+        <w:ind w:left="1440"/>
+        <w:rPr>
+          <w:rFonts w:ascii="Consolas" w:hAnsi="Consolas"/>
+          <w:color w:val="000000" w:themeColor="text1"/>
+        </w:rPr>
+      </w:pPr>
+      <w:r>
+        <w:rPr>
+          <w:rFonts w:ascii="Consolas" w:hAnsi="Consolas"/>
+          <w:color w:val="000000" w:themeColor="text1"/>
+        </w:rPr>
+        <w:t xml:space="preserve">  (conv3): Conv2</w:t>
+      </w:r>
+      <w:proofErr w:type="gramStart"/>
+      <w:r>
+        <w:rPr>
+          <w:rFonts w:ascii="Consolas" w:hAnsi="Consolas"/>
+          <w:color w:val="000000" w:themeColor="text1"/>
+        </w:rPr>
+        <w:t>d(</w:t>
+      </w:r>
+      <w:proofErr w:type="gramEnd"/>
+      <w:r>
+        <w:rPr>
+          <w:rFonts w:ascii="Consolas" w:hAnsi="Consolas"/>
+          <w:color w:val="000000" w:themeColor="text1"/>
+        </w:rPr>
+        <w:t xml:space="preserve">50, 25, </w:t>
+      </w:r>
+      <w:proofErr w:type="spellStart"/>
+      <w:r>
+        <w:rPr>
+          <w:rFonts w:ascii="Consolas" w:hAnsi="Consolas"/>
+          <w:color w:val="000000" w:themeColor="text1"/>
+        </w:rPr>
+        <w:t>kernel_size</w:t>
+      </w:r>
+      <w:proofErr w:type="spellEnd"/>
+      <w:r>
+        <w:rPr>
+          <w:rFonts w:ascii="Consolas" w:hAnsi="Consolas"/>
+          <w:color w:val="000000" w:themeColor="text1"/>
+        </w:rPr>
+        <w:t>=(3, 3), stride=(1, 1))</w:t>
+      </w:r>
+    </w:p>
+    <w:p>
+      <w:pPr>
+        <w:ind w:left="1440"/>
+        <w:rPr>
+          <w:rFonts w:ascii="Consolas" w:hAnsi="Consolas"/>
+          <w:color w:val="000000" w:themeColor="text1"/>
+        </w:rPr>
+      </w:pPr>
+      <w:r>
+        <w:rPr>
+          <w:rFonts w:ascii="Consolas" w:hAnsi="Consolas"/>
+          <w:color w:val="000000" w:themeColor="text1"/>
+        </w:rPr>
+        <w:t xml:space="preserve">  (batchnorm3): BatchNorm2</w:t>
+      </w:r>
+      <w:proofErr w:type="gramStart"/>
+      <w:r>
+        <w:rPr>
+          <w:rFonts w:ascii="Consolas" w:hAnsi="Consolas"/>
+          <w:color w:val="000000" w:themeColor="text1"/>
+        </w:rPr>
+        <w:t>d(</w:t>
+      </w:r>
+      <w:proofErr w:type="gramEnd"/>
+      <w:r>
+        <w:rPr>
+          <w:rFonts w:ascii="Consolas" w:hAnsi="Consolas"/>
+          <w:color w:val="000000" w:themeColor="text1"/>
+        </w:rPr>
+        <w:t xml:space="preserve">25, eps=1e-05, momentum=0.1, affine=True, </w:t>
+      </w:r>
+      <w:proofErr w:type="spellStart"/>
+      <w:r>
+        <w:rPr>
+          <w:rFonts w:ascii="Consolas" w:hAnsi="Consolas"/>
+          <w:color w:val="000000" w:themeColor="text1"/>
+        </w:rPr>
+        <w:t>track_running_stats</w:t>
+      </w:r>
+      <w:proofErr w:type="spellEnd"/>
+      <w:r>
+        <w:rPr>
+          <w:rFonts w:ascii="Consolas" w:hAnsi="Consolas"/>
+          <w:color w:val="000000" w:themeColor="text1"/>
+        </w:rPr>
+        <w:t>=True)</w:t>
+      </w:r>
+    </w:p>
+    <w:p>
+      <w:pPr>
+        <w:ind w:left="1440"/>
+        <w:rPr>
+          <w:rFonts w:ascii="Consolas" w:hAnsi="Consolas"/>
+          <w:color w:val="000000" w:themeColor="text1"/>
+        </w:rPr>
+      </w:pPr>
+      <w:r>
+        <w:rPr>
+          <w:rFonts w:ascii="Consolas" w:hAnsi="Consolas"/>
+          <w:color w:val="000000" w:themeColor="text1"/>
+        </w:rPr>
+        <w:t xml:space="preserve">  (pool3): MaxPool2</w:t>
+      </w:r>
+      <w:proofErr w:type="gramStart"/>
+      <w:r>
+        <w:rPr>
+          <w:rFonts w:ascii="Consolas" w:hAnsi="Consolas"/>
+          <w:color w:val="000000" w:themeColor="text1"/>
+        </w:rPr>
+        <w:t>d(</w:t>
+      </w:r>
+      <w:proofErr w:type="spellStart"/>
+      <w:proofErr w:type="gramEnd"/>
+      <w:r>
+        <w:rPr>
+          <w:rFonts w:ascii="Consolas" w:hAnsi="Consolas"/>
+          <w:color w:val="000000" w:themeColor="text1"/>
+        </w:rPr>
+        <w:t>kernel_size</w:t>
+      </w:r>
+      <w:proofErr w:type="spellEnd"/>
+      <w:r>
+        <w:rPr>
+          <w:rFonts w:ascii="Consolas" w:hAnsi="Consolas"/>
+          <w:color w:val="000000" w:themeColor="text1"/>
+        </w:rPr>
+        <w:t xml:space="preserve">=2, stride=1, padding=0, dilation=1, </w:t>
+      </w:r>
+      <w:proofErr w:type="spellStart"/>
+      <w:r>
+        <w:rPr>
+          <w:rFonts w:ascii="Consolas" w:hAnsi="Consolas"/>
+          <w:color w:val="000000" w:themeColor="text1"/>
+        </w:rPr>
+        <w:t>ceil_mode</w:t>
+      </w:r>
+      <w:proofErr w:type="spellEnd"/>
+      <w:r>
+        <w:rPr>
+          <w:rFonts w:ascii="Consolas" w:hAnsi="Consolas"/>
+          <w:color w:val="000000" w:themeColor="text1"/>
+        </w:rPr>
+        <w:t>=False)</w:t>
+      </w:r>
+    </w:p>
+    <w:p>
+      <w:pPr>
+        <w:ind w:left="1440"/>
+        <w:rPr>
+          <w:rFonts w:ascii="Consolas" w:hAnsi="Consolas"/>
+          <w:color w:val="000000" w:themeColor="text1"/>
+        </w:rPr>
+      </w:pPr>
+      <w:r>
+        <w:rPr>
+          <w:rFonts w:ascii="Consolas" w:hAnsi="Consolas"/>
+          <w:color w:val="000000" w:themeColor="text1"/>
+        </w:rPr>
+        <w:t xml:space="preserve">  (dropout1): </w:t>
+      </w:r>
+      <w:proofErr w:type="gramStart"/>
+      <w:r>
+        <w:rPr>
+          <w:rFonts w:ascii="Consolas" w:hAnsi="Consolas"/>
+          <w:color w:val="000000" w:themeColor="text1"/>
+        </w:rPr>
+        <w:t>Dropout(</w:t>
+      </w:r>
+      <w:proofErr w:type="gramEnd"/>
+      <w:r>
+        <w:rPr>
+          <w:rFonts w:ascii="Consolas" w:hAnsi="Consolas"/>
+          <w:color w:val="000000" w:themeColor="text1"/>
+        </w:rPr>
+        <w:t xml:space="preserve">p=0.2, </w:t>
+      </w:r>
+      <w:proofErr w:type="spellStart"/>
+      <w:r>
+        <w:rPr>
+          <w:rFonts w:ascii="Consolas" w:hAnsi="Consolas"/>
+          <w:color w:val="000000" w:themeColor="text1"/>
+        </w:rPr>
+        <w:t>inplace</w:t>
+      </w:r>
+      <w:proofErr w:type="spellEnd"/>
+      <w:r>
+        <w:rPr>
+          <w:rFonts w:ascii="Consolas" w:hAnsi="Consolas"/>
+          <w:color w:val="000000" w:themeColor="text1"/>
+        </w:rPr>
+        <w:t>=False)</w:t>
+      </w:r>
+    </w:p>
+    <w:p>
+      <w:pPr>
+        <w:ind w:left="1440"/>
+        <w:rPr>
+          <w:rFonts w:ascii="Consolas" w:hAnsi="Consolas"/>
+          <w:color w:val="000000" w:themeColor="text1"/>
+        </w:rPr>
+      </w:pPr>
+      <w:r>
+        <w:rPr>
+          <w:rFonts w:ascii="Consolas" w:hAnsi="Consolas"/>
+          <w:color w:val="000000" w:themeColor="text1"/>
+        </w:rPr>
+        <w:t xml:space="preserve">  (dropout2): </w:t>
+      </w:r>
+      <w:proofErr w:type="gramStart"/>
+      <w:r>
+        <w:rPr>
+          <w:rFonts w:ascii="Consolas" w:hAnsi="Consolas"/>
+          <w:color w:val="000000" w:themeColor="text1"/>
+        </w:rPr>
+        <w:t>Dropout(</w:t>
+      </w:r>
+      <w:proofErr w:type="gramEnd"/>
+      <w:r>
+        <w:rPr>
+          <w:rFonts w:ascii="Consolas" w:hAnsi="Consolas"/>
+          <w:color w:val="000000" w:themeColor="text1"/>
+        </w:rPr>
+        <w:t xml:space="preserve">p=0.3, </w:t>
+      </w:r>
+      <w:proofErr w:type="spellStart"/>
+      <w:r>
+        <w:rPr>
+          <w:rFonts w:ascii="Consolas" w:hAnsi="Consolas"/>
+          <w:color w:val="000000" w:themeColor="text1"/>
+        </w:rPr>
+        <w:t>inplace</w:t>
+      </w:r>
+      <w:proofErr w:type="spellEnd"/>
+      <w:r>
+        <w:rPr>
+          <w:rFonts w:ascii="Consolas" w:hAnsi="Consolas"/>
+          <w:color w:val="000000" w:themeColor="text1"/>
+        </w:rPr>
+        <w:t>=False)</w:t>
+      </w:r>
+    </w:p>
+    <w:p>
+      <w:pPr>
+        <w:ind w:left="1440"/>
+        <w:rPr>
+          <w:rFonts w:ascii="Consolas" w:hAnsi="Consolas"/>
+          <w:color w:val="000000" w:themeColor="text1"/>
+        </w:rPr>
+      </w:pPr>
+      <w:r>
+        <w:rPr>
+          <w:rFonts w:ascii="Consolas" w:hAnsi="Consolas"/>
+          <w:color w:val="000000" w:themeColor="text1"/>
+        </w:rPr>
         <w:lastRenderedPageBreak/>
-        <w:t>BatchNorm</w:t>
-      </w:r>
-      <w:proofErr w:type="spellEnd"/>
-      <w:r>
-        <w:t xml:space="preserve"> layer</w:t>
-      </w:r>
-      <w:r>
-        <w:t xml:space="preserve"> to normalize the hidden inputs. </w:t>
-      </w:r>
-      <w:r>
-        <w:t xml:space="preserve">Finally, the feature map was </w:t>
+        <w:t xml:space="preserve">  (fc1): </w:t>
       </w:r>
       <w:proofErr w:type="gramStart"/>
       <w:r>
-        <w:t>down-sampled</w:t>
-      </w:r>
+        <w:rPr>
+          <w:rFonts w:ascii="Consolas" w:hAnsi="Consolas"/>
+          <w:color w:val="000000" w:themeColor="text1"/>
+        </w:rPr>
+        <w:t>Linear(</w:t>
+      </w:r>
+      <w:proofErr w:type="spellStart"/>
       <w:proofErr w:type="gramEnd"/>
       <w:r>
-        <w:t xml:space="preserve"> by applying a Max pooling on them. This structure was repeated for two other </w:t>
-      </w:r>
-      <w:r>
-        <w:t>Conv blocks, except for the second Conv blocks in which we did a Dropout of 2% nodes. The network with number of units and layers was designed by following the reference notebook 3.</w:t>
-      </w:r>
-    </w:p>
-    <w:p>
-      <w:pPr>
-        <w:pStyle w:val="ListParagraph"/>
-      </w:pPr>
-      <w:r>
-        <w:t xml:space="preserve">After passing the input tensor over three above Conv blocks, it was </w:t>
-      </w:r>
-      <w:r>
-        <w:t>flattened</w:t>
-      </w:r>
-      <w:r>
-        <w:t xml:space="preserve"> out into 1D to pass through two </w:t>
+        <w:rPr>
+          <w:rFonts w:ascii="Consolas" w:hAnsi="Consolas"/>
+          <w:color w:val="000000" w:themeColor="text1"/>
+        </w:rPr>
+        <w:t>in_features</w:t>
+      </w:r>
+      <w:proofErr w:type="spellEnd"/>
+      <w:r>
+        <w:rPr>
+          <w:rFonts w:ascii="Consolas" w:hAnsi="Consolas"/>
+          <w:color w:val="000000" w:themeColor="text1"/>
+        </w:rPr>
+        <w:t xml:space="preserve">=100, </w:t>
+      </w:r>
+      <w:proofErr w:type="spellStart"/>
+      <w:r>
+        <w:rPr>
+          <w:rFonts w:ascii="Consolas" w:hAnsi="Consolas"/>
+          <w:color w:val="000000" w:themeColor="text1"/>
+        </w:rPr>
+        <w:t>out_features</w:t>
+      </w:r>
+      <w:proofErr w:type="spellEnd"/>
+      <w:r>
+        <w:rPr>
+          <w:rFonts w:ascii="Consolas" w:hAnsi="Consolas"/>
+          <w:color w:val="000000" w:themeColor="text1"/>
+        </w:rPr>
+        <w:t>=512, bias=True)</w:t>
+      </w:r>
+    </w:p>
+    <w:p>
+      <w:pPr>
+        <w:ind w:left="1440"/>
+        <w:rPr>
+          <w:rFonts w:ascii="Consolas" w:hAnsi="Consolas"/>
+          <w:color w:val="000000" w:themeColor="text1"/>
+        </w:rPr>
+      </w:pPr>
+      <w:r>
+        <w:rPr>
+          <w:rFonts w:ascii="Consolas" w:hAnsi="Consolas"/>
+          <w:color w:val="000000" w:themeColor="text1"/>
+        </w:rPr>
+        <w:t xml:space="preserve">  (fc2): </w:t>
       </w:r>
       <w:proofErr w:type="gramStart"/>
       <w:r>
-        <w:t>fully-connected</w:t>
-      </w:r>
+        <w:rPr>
+          <w:rFonts w:ascii="Consolas" w:hAnsi="Consolas"/>
+          <w:color w:val="000000" w:themeColor="text1"/>
+        </w:rPr>
+        <w:t>Linear(</w:t>
+      </w:r>
+      <w:proofErr w:type="spellStart"/>
       <w:proofErr w:type="gramEnd"/>
       <w:r>
-        <w:t xml:space="preserve"> layers.</w:t>
-      </w:r>
-      <w:r>
-        <w:t xml:space="preserve"> We also used a Dropout with a ratio of 0.3 between the two to reduce overfitting</w:t>
-      </w:r>
-      <w:r>
-        <w:t xml:space="preserve"> </w:t>
-      </w:r>
-      <w:proofErr w:type="gramStart"/>
-      <w:r>
-        <w:t>In</w:t>
-      </w:r>
-      <w:proofErr w:type="gramEnd"/>
-      <w:r>
-        <w:t xml:space="preserve"> the last fully-connected layer, </w:t>
-      </w:r>
-      <w:proofErr w:type="spellStart"/>
-      <w:r>
+        <w:rPr>
+          <w:rFonts w:ascii="Consolas" w:hAnsi="Consolas"/>
+          <w:color w:val="000000" w:themeColor="text1"/>
+        </w:rPr>
+        <w:t>in_features</w:t>
+      </w:r>
+      <w:proofErr w:type="spellEnd"/>
+      <w:r>
+        <w:rPr>
+          <w:rFonts w:ascii="Consolas" w:hAnsi="Consolas"/>
+          <w:color w:val="000000" w:themeColor="text1"/>
+        </w:rPr>
+        <w:t xml:space="preserve">=512, </w:t>
+      </w:r>
+      <w:proofErr w:type="spellStart"/>
+      <w:r>
+        <w:rPr>
+          <w:rFonts w:ascii="Consolas" w:hAnsi="Consolas"/>
+          <w:color w:val="000000" w:themeColor="text1"/>
+        </w:rPr>
+        <w:t>out_features</w:t>
+      </w:r>
+      <w:proofErr w:type="spellEnd"/>
+      <w:r>
+        <w:rPr>
+          <w:rFonts w:ascii="Consolas" w:hAnsi="Consolas"/>
+          <w:color w:val="000000" w:themeColor="text1"/>
+        </w:rPr>
+        <w:t>=24, bias=True)</w:t>
+      </w:r>
+    </w:p>
+    <w:p>
+      <w:pPr>
+        <w:ind w:left="1440"/>
+        <w:rPr>
+          <w:rFonts w:ascii="Consolas" w:hAnsi="Consolas"/>
+          <w:color w:val="000000" w:themeColor="text1"/>
+        </w:rPr>
+      </w:pPr>
+      <w:r>
+        <w:rPr>
+          <w:rFonts w:ascii="Consolas" w:hAnsi="Consolas"/>
+          <w:color w:val="000000" w:themeColor="text1"/>
+        </w:rPr>
+        <w:t xml:space="preserve">  (</w:t>
+      </w:r>
+      <w:proofErr w:type="spellStart"/>
+      <w:r>
+        <w:rPr>
+          <w:rFonts w:ascii="Consolas" w:hAnsi="Consolas"/>
+          <w:color w:val="000000" w:themeColor="text1"/>
+        </w:rPr>
+        <w:t>softmax</w:t>
+      </w:r>
+      <w:proofErr w:type="spellEnd"/>
+      <w:r>
+        <w:rPr>
+          <w:rFonts w:ascii="Consolas" w:hAnsi="Consolas"/>
+          <w:color w:val="000000" w:themeColor="text1"/>
+        </w:rPr>
+        <w:t xml:space="preserve">): </w:t>
+      </w:r>
+      <w:proofErr w:type="spellStart"/>
+      <w:r>
+        <w:rPr>
+          <w:rFonts w:ascii="Consolas" w:hAnsi="Consolas"/>
+          <w:color w:val="000000" w:themeColor="text1"/>
+        </w:rPr>
         <w:t>Softmax</w:t>
       </w:r>
       <w:proofErr w:type="spellEnd"/>
       <w:r>
-        <w:t xml:space="preserve"> activation was applied on the output (24 classes) to turn them into probabilities.</w:t>
-      </w:r>
-      <w:r>
-        <w:t xml:space="preserve"> The whole model structure is shown below:</w:t>
+        <w:rPr>
+          <w:rFonts w:ascii="Consolas" w:hAnsi="Consolas"/>
+          <w:color w:val="000000" w:themeColor="text1"/>
+        </w:rPr>
+        <w:t>(dim=1)</w:t>
       </w:r>
     </w:p>
     <w:p>
       <w:pPr>
         <w:ind w:left="1440"/>
-        <w:rPr>
-          <w:rFonts w:ascii="Consolas" w:hAnsi="Consolas"/>
-          <w:color w:val="000000" w:themeColor="text1"/>
-          <w:sz w:val="21"/>
-          <w:szCs w:val="21"/>
-        </w:rPr>
-      </w:pPr>
-      <w:proofErr w:type="spellStart"/>
-      <w:proofErr w:type="gramStart"/>
-      <w:r>
-        <w:rPr>
-          <w:rFonts w:ascii="Consolas" w:hAnsi="Consolas"/>
-          <w:color w:val="000000" w:themeColor="text1"/>
-          <w:sz w:val="21"/>
-          <w:szCs w:val="21"/>
-        </w:rPr>
-        <w:t>CNNNet</w:t>
-      </w:r>
-      <w:proofErr w:type="spellEnd"/>
-      <w:r>
-        <w:rPr>
-          <w:rFonts w:ascii="Consolas" w:hAnsi="Consolas"/>
-          <w:color w:val="000000" w:themeColor="text1"/>
-          <w:sz w:val="21"/>
-          <w:szCs w:val="21"/>
-        </w:rPr>
-        <w:t>(</w:t>
-      </w:r>
-      <w:proofErr w:type="gramEnd"/>
-    </w:p>
-    <w:p>
-      <w:pPr>
-        <w:ind w:left="1440"/>
-        <w:rPr>
-          <w:rFonts w:ascii="Consolas" w:hAnsi="Consolas"/>
-          <w:color w:val="000000" w:themeColor="text1"/>
-          <w:sz w:val="21"/>
-          <w:szCs w:val="21"/>
-        </w:rPr>
-      </w:pPr>
-      <w:r>
-        <w:rPr>
-          <w:rFonts w:ascii="Consolas" w:hAnsi="Consolas"/>
-          <w:color w:val="000000" w:themeColor="text1"/>
-          <w:sz w:val="21"/>
-          <w:szCs w:val="21"/>
-        </w:rPr>
-        <w:t xml:space="preserve">  (conv1): Conv2</w:t>
-      </w:r>
-      <w:proofErr w:type="gramStart"/>
-      <w:r>
-        <w:rPr>
-          <w:rFonts w:ascii="Consolas" w:hAnsi="Consolas"/>
-          <w:color w:val="000000" w:themeColor="text1"/>
-          <w:sz w:val="21"/>
-          <w:szCs w:val="21"/>
-        </w:rPr>
-        <w:t>d(</w:t>
-      </w:r>
-      <w:proofErr w:type="gramEnd"/>
-      <w:r>
-        <w:rPr>
-          <w:rFonts w:ascii="Consolas" w:hAnsi="Consolas"/>
-          <w:color w:val="000000" w:themeColor="text1"/>
-          <w:sz w:val="21"/>
-          <w:szCs w:val="21"/>
-        </w:rPr>
-        <w:t xml:space="preserve">1, 75, </w:t>
-      </w:r>
-      <w:proofErr w:type="spellStart"/>
-      <w:r>
-        <w:rPr>
-          <w:rFonts w:ascii="Consolas" w:hAnsi="Consolas"/>
-          <w:color w:val="000000" w:themeColor="text1"/>
-          <w:sz w:val="21"/>
-          <w:szCs w:val="21"/>
-        </w:rPr>
-        <w:t>kernel_size</w:t>
-      </w:r>
-      <w:proofErr w:type="spellEnd"/>
-      <w:r>
-        <w:rPr>
-          <w:rFonts w:ascii="Consolas" w:hAnsi="Consolas"/>
-          <w:color w:val="000000" w:themeColor="text1"/>
-          <w:sz w:val="21"/>
-          <w:szCs w:val="21"/>
-        </w:rPr>
-        <w:t>=(3, 3), stride=(1, 1))</w:t>
-      </w:r>
-    </w:p>
-    <w:p>
-      <w:pPr>
-        <w:ind w:left="1440"/>
-        <w:rPr>
-          <w:rFonts w:ascii="Consolas" w:hAnsi="Consolas"/>
-          <w:color w:val="000000" w:themeColor="text1"/>
-          <w:sz w:val="21"/>
-          <w:szCs w:val="21"/>
-        </w:rPr>
-      </w:pPr>
-      <w:r>
-        <w:rPr>
-          <w:rFonts w:ascii="Consolas" w:hAnsi="Consolas"/>
-          <w:color w:val="000000" w:themeColor="text1"/>
-          <w:sz w:val="21"/>
-          <w:szCs w:val="21"/>
-        </w:rPr>
-        <w:t xml:space="preserve">  (batchnorm1): BatchNorm2</w:t>
-      </w:r>
-      <w:proofErr w:type="gramStart"/>
-      <w:r>
-        <w:rPr>
-          <w:rFonts w:ascii="Consolas" w:hAnsi="Consolas"/>
-          <w:color w:val="000000" w:themeColor="text1"/>
-          <w:sz w:val="21"/>
-          <w:szCs w:val="21"/>
-        </w:rPr>
-        <w:t>d(</w:t>
-      </w:r>
-      <w:proofErr w:type="gramEnd"/>
-      <w:r>
-        <w:rPr>
-          <w:rFonts w:ascii="Consolas" w:hAnsi="Consolas"/>
-          <w:color w:val="000000" w:themeColor="text1"/>
-          <w:sz w:val="21"/>
-          <w:szCs w:val="21"/>
-        </w:rPr>
-        <w:t xml:space="preserve">75, eps=1e-05, momentum=0.1, affine=True, </w:t>
-      </w:r>
-      <w:proofErr w:type="spellStart"/>
-      <w:r>
-        <w:rPr>
-          <w:rFonts w:ascii="Consolas" w:hAnsi="Consolas"/>
-          <w:color w:val="000000" w:themeColor="text1"/>
-          <w:sz w:val="21"/>
-          <w:szCs w:val="21"/>
-        </w:rPr>
-        <w:t>track_running_stats</w:t>
-      </w:r>
-      <w:proofErr w:type="spellEnd"/>
-      <w:r>
-        <w:rPr>
-          <w:rFonts w:ascii="Consolas" w:hAnsi="Consolas"/>
-          <w:color w:val="000000" w:themeColor="text1"/>
-          <w:sz w:val="21"/>
-          <w:szCs w:val="21"/>
-        </w:rPr>
-        <w:t>=True)</w:t>
-      </w:r>
-    </w:p>
-    <w:p>
-      <w:pPr>
-        <w:ind w:left="1440"/>
-        <w:rPr>
-          <w:rFonts w:ascii="Consolas" w:hAnsi="Consolas"/>
-          <w:color w:val="000000" w:themeColor="text1"/>
-          <w:sz w:val="21"/>
-          <w:szCs w:val="21"/>
-        </w:rPr>
-      </w:pPr>
-      <w:r>
-        <w:rPr>
-          <w:rFonts w:ascii="Consolas" w:hAnsi="Consolas"/>
-          <w:color w:val="000000" w:themeColor="text1"/>
-          <w:sz w:val="21"/>
-          <w:szCs w:val="21"/>
-        </w:rPr>
-        <w:t xml:space="preserve">  (pool1): MaxPool2</w:t>
-      </w:r>
-      <w:proofErr w:type="gramStart"/>
-      <w:r>
-        <w:rPr>
-          <w:rFonts w:ascii="Consolas" w:hAnsi="Consolas"/>
-          <w:color w:val="000000" w:themeColor="text1"/>
-          <w:sz w:val="21"/>
-          <w:szCs w:val="21"/>
-        </w:rPr>
-        <w:t>d(</w:t>
-      </w:r>
-      <w:proofErr w:type="spellStart"/>
-      <w:proofErr w:type="gramEnd"/>
-      <w:r>
-        <w:rPr>
-          <w:rFonts w:ascii="Consolas" w:hAnsi="Consolas"/>
-          <w:color w:val="000000" w:themeColor="text1"/>
-          <w:sz w:val="21"/>
-          <w:szCs w:val="21"/>
-        </w:rPr>
-        <w:t>kernel_size</w:t>
-      </w:r>
-      <w:proofErr w:type="spellEnd"/>
-      <w:r>
-        <w:rPr>
-          <w:rFonts w:ascii="Consolas" w:hAnsi="Consolas"/>
-          <w:color w:val="000000" w:themeColor="text1"/>
-          <w:sz w:val="21"/>
-          <w:szCs w:val="21"/>
-        </w:rPr>
-        <w:t xml:space="preserve">=2, stride=2, padding=0, dilation=1, </w:t>
-      </w:r>
-      <w:proofErr w:type="spellStart"/>
-      <w:r>
-        <w:rPr>
-          <w:rFonts w:ascii="Consolas" w:hAnsi="Consolas"/>
-          <w:color w:val="000000" w:themeColor="text1"/>
-          <w:sz w:val="21"/>
-          <w:szCs w:val="21"/>
-        </w:rPr>
-        <w:t>ceil_mode</w:t>
-      </w:r>
-      <w:proofErr w:type="spellEnd"/>
-      <w:r>
-        <w:rPr>
-          <w:rFonts w:ascii="Consolas" w:hAnsi="Consolas"/>
-          <w:color w:val="000000" w:themeColor="text1"/>
-          <w:sz w:val="21"/>
-          <w:szCs w:val="21"/>
-        </w:rPr>
-        <w:t>=False)</w:t>
-      </w:r>
-    </w:p>
-    <w:p>
-      <w:pPr>
-        <w:ind w:left="1440"/>
-        <w:rPr>
-          <w:rFonts w:ascii="Consolas" w:hAnsi="Consolas"/>
-          <w:color w:val="000000" w:themeColor="text1"/>
-          <w:sz w:val="21"/>
-          <w:szCs w:val="21"/>
-        </w:rPr>
-      </w:pPr>
-      <w:r>
-        <w:rPr>
-          <w:rFonts w:ascii="Consolas" w:hAnsi="Consolas"/>
-          <w:color w:val="000000" w:themeColor="text1"/>
-          <w:sz w:val="21"/>
-          <w:szCs w:val="21"/>
-        </w:rPr>
-        <w:t xml:space="preserve">  (conv2): Conv2</w:t>
-      </w:r>
-      <w:proofErr w:type="gramStart"/>
-      <w:r>
-        <w:rPr>
-          <w:rFonts w:ascii="Consolas" w:hAnsi="Consolas"/>
-          <w:color w:val="000000" w:themeColor="text1"/>
-          <w:sz w:val="21"/>
-          <w:szCs w:val="21"/>
-        </w:rPr>
-        <w:t>d(</w:t>
-      </w:r>
-      <w:proofErr w:type="gramEnd"/>
-      <w:r>
-        <w:rPr>
-          <w:rFonts w:ascii="Consolas" w:hAnsi="Consolas"/>
-          <w:color w:val="000000" w:themeColor="text1"/>
-          <w:sz w:val="21"/>
-          <w:szCs w:val="21"/>
-        </w:rPr>
-        <w:t xml:space="preserve">75, 50, </w:t>
-      </w:r>
-      <w:proofErr w:type="spellStart"/>
-      <w:r>
-        <w:rPr>
-          <w:rFonts w:ascii="Consolas" w:hAnsi="Consolas"/>
-          <w:color w:val="000000" w:themeColor="text1"/>
-          <w:sz w:val="21"/>
-          <w:szCs w:val="21"/>
-        </w:rPr>
-        <w:t>kernel_size</w:t>
-      </w:r>
-      <w:proofErr w:type="spellEnd"/>
-      <w:r>
-        <w:rPr>
-          <w:rFonts w:ascii="Consolas" w:hAnsi="Consolas"/>
-          <w:color w:val="000000" w:themeColor="text1"/>
-          <w:sz w:val="21"/>
-          <w:szCs w:val="21"/>
-        </w:rPr>
-        <w:t>=(3, 3), stride=(1, 1))</w:t>
-      </w:r>
-    </w:p>
-    <w:p>
-      <w:pPr>
-        <w:ind w:left="1440"/>
-        <w:rPr>
-          <w:rFonts w:ascii="Consolas" w:hAnsi="Consolas"/>
-          <w:color w:val="000000" w:themeColor="text1"/>
-          <w:sz w:val="21"/>
-          <w:szCs w:val="21"/>
-        </w:rPr>
-      </w:pPr>
-      <w:r>
-        <w:rPr>
-          <w:rFonts w:ascii="Consolas" w:hAnsi="Consolas"/>
-          <w:color w:val="000000" w:themeColor="text1"/>
-          <w:sz w:val="21"/>
-          <w:szCs w:val="21"/>
-        </w:rPr>
-        <w:t xml:space="preserve">  (batchnorm2): BatchNorm2</w:t>
-      </w:r>
-      <w:proofErr w:type="gramStart"/>
-      <w:r>
-        <w:rPr>
-          <w:rFonts w:ascii="Consolas" w:hAnsi="Consolas"/>
-          <w:color w:val="000000" w:themeColor="text1"/>
-          <w:sz w:val="21"/>
-          <w:szCs w:val="21"/>
-        </w:rPr>
-        <w:t>d(</w:t>
-      </w:r>
-      <w:proofErr w:type="gramEnd"/>
-      <w:r>
-        <w:rPr>
-          <w:rFonts w:ascii="Consolas" w:hAnsi="Consolas"/>
-          <w:color w:val="000000" w:themeColor="text1"/>
-          <w:sz w:val="21"/>
-          <w:szCs w:val="21"/>
-        </w:rPr>
-        <w:t xml:space="preserve">50, eps=1e-05, momentum=0.1, affine=True, </w:t>
-      </w:r>
-      <w:proofErr w:type="spellStart"/>
-      <w:r>
-        <w:rPr>
-          <w:rFonts w:ascii="Consolas" w:hAnsi="Consolas"/>
-          <w:color w:val="000000" w:themeColor="text1"/>
-          <w:sz w:val="21"/>
-          <w:szCs w:val="21"/>
-        </w:rPr>
-        <w:t>track_running_stats</w:t>
-      </w:r>
-      <w:proofErr w:type="spellEnd"/>
-      <w:r>
-        <w:rPr>
-          <w:rFonts w:ascii="Consolas" w:hAnsi="Consolas"/>
-          <w:color w:val="000000" w:themeColor="text1"/>
-          <w:sz w:val="21"/>
-          <w:szCs w:val="21"/>
-        </w:rPr>
-        <w:t>=True)</w:t>
-      </w:r>
-    </w:p>
-    <w:p>
-      <w:pPr>
-        <w:ind w:left="1440"/>
-        <w:rPr>
-          <w:rFonts w:ascii="Consolas" w:hAnsi="Consolas"/>
-          <w:color w:val="000000" w:themeColor="text1"/>
-          <w:sz w:val="21"/>
-          <w:szCs w:val="21"/>
-        </w:rPr>
-      </w:pPr>
-      <w:r>
-        <w:rPr>
-          <w:rFonts w:ascii="Consolas" w:hAnsi="Consolas"/>
-          <w:color w:val="000000" w:themeColor="text1"/>
-          <w:sz w:val="21"/>
-          <w:szCs w:val="21"/>
-        </w:rPr>
-        <w:t xml:space="preserve">  (pool2): MaxPool2</w:t>
-      </w:r>
-      <w:proofErr w:type="gramStart"/>
-      <w:r>
-        <w:rPr>
-          <w:rFonts w:ascii="Consolas" w:hAnsi="Consolas"/>
-          <w:color w:val="000000" w:themeColor="text1"/>
-          <w:sz w:val="21"/>
-          <w:szCs w:val="21"/>
-        </w:rPr>
-        <w:t>d(</w:t>
-      </w:r>
-      <w:proofErr w:type="spellStart"/>
-      <w:proofErr w:type="gramEnd"/>
-      <w:r>
-        <w:rPr>
-          <w:rFonts w:ascii="Consolas" w:hAnsi="Consolas"/>
-          <w:color w:val="000000" w:themeColor="text1"/>
-          <w:sz w:val="21"/>
-          <w:szCs w:val="21"/>
-        </w:rPr>
-        <w:t>kernel_size</w:t>
-      </w:r>
-      <w:proofErr w:type="spellEnd"/>
-      <w:r>
-        <w:rPr>
-          <w:rFonts w:ascii="Consolas" w:hAnsi="Consolas"/>
-          <w:color w:val="000000" w:themeColor="text1"/>
-          <w:sz w:val="21"/>
-          <w:szCs w:val="21"/>
-        </w:rPr>
-        <w:t xml:space="preserve">=2, stride=2, padding=0, dilation=1, </w:t>
-      </w:r>
-      <w:proofErr w:type="spellStart"/>
-      <w:r>
-        <w:rPr>
-          <w:rFonts w:ascii="Consolas" w:hAnsi="Consolas"/>
-          <w:color w:val="000000" w:themeColor="text1"/>
-          <w:sz w:val="21"/>
-          <w:szCs w:val="21"/>
-        </w:rPr>
-        <w:t>ceil_mode</w:t>
-      </w:r>
-      <w:proofErr w:type="spellEnd"/>
-      <w:r>
-        <w:rPr>
-          <w:rFonts w:ascii="Consolas" w:hAnsi="Consolas"/>
-          <w:color w:val="000000" w:themeColor="text1"/>
-          <w:sz w:val="21"/>
-          <w:szCs w:val="21"/>
-        </w:rPr>
-        <w:t>=False)</w:t>
-      </w:r>
-    </w:p>
-    <w:p>
-      <w:pPr>
-        <w:ind w:left="1440"/>
-        <w:rPr>
-          <w:rFonts w:ascii="Consolas" w:hAnsi="Consolas"/>
-          <w:color w:val="000000" w:themeColor="text1"/>
-          <w:sz w:val="21"/>
-          <w:szCs w:val="21"/>
-        </w:rPr>
-      </w:pPr>
-      <w:r>
-        <w:rPr>
-          <w:rFonts w:ascii="Consolas" w:hAnsi="Consolas"/>
-          <w:color w:val="000000" w:themeColor="text1"/>
-          <w:sz w:val="21"/>
-          <w:szCs w:val="21"/>
-        </w:rPr>
-        <w:t xml:space="preserve">  (conv3): Conv2</w:t>
-      </w:r>
-      <w:proofErr w:type="gramStart"/>
-      <w:r>
-        <w:rPr>
-          <w:rFonts w:ascii="Consolas" w:hAnsi="Consolas"/>
-          <w:color w:val="000000" w:themeColor="text1"/>
-          <w:sz w:val="21"/>
-          <w:szCs w:val="21"/>
-        </w:rPr>
-        <w:t>d(</w:t>
-      </w:r>
-      <w:proofErr w:type="gramEnd"/>
-      <w:r>
-        <w:rPr>
-          <w:rFonts w:ascii="Consolas" w:hAnsi="Consolas"/>
-          <w:color w:val="000000" w:themeColor="text1"/>
-          <w:sz w:val="21"/>
-          <w:szCs w:val="21"/>
-        </w:rPr>
-        <w:t xml:space="preserve">50, 25, </w:t>
-      </w:r>
-      <w:proofErr w:type="spellStart"/>
-      <w:r>
-        <w:rPr>
-          <w:rFonts w:ascii="Consolas" w:hAnsi="Consolas"/>
-          <w:color w:val="000000" w:themeColor="text1"/>
-          <w:sz w:val="21"/>
-          <w:szCs w:val="21"/>
-        </w:rPr>
-        <w:t>kernel_size</w:t>
-      </w:r>
-      <w:proofErr w:type="spellEnd"/>
-      <w:r>
-        <w:rPr>
-          <w:rFonts w:ascii="Consolas" w:hAnsi="Consolas"/>
-          <w:color w:val="000000" w:themeColor="text1"/>
-          <w:sz w:val="21"/>
-          <w:szCs w:val="21"/>
-        </w:rPr>
-        <w:t>=(3, 3), stride=(1, 1))</w:t>
-      </w:r>
-    </w:p>
-    <w:p>
-      <w:pPr>
-        <w:ind w:left="1440"/>
-        <w:rPr>
-          <w:rFonts w:ascii="Consolas" w:hAnsi="Consolas"/>
-          <w:color w:val="000000" w:themeColor="text1"/>
-          <w:sz w:val="21"/>
-          <w:szCs w:val="21"/>
-        </w:rPr>
-      </w:pPr>
-      <w:r>
-        <w:rPr>
-          <w:rFonts w:ascii="Consolas" w:hAnsi="Consolas"/>
-          <w:color w:val="000000" w:themeColor="text1"/>
-          <w:sz w:val="21"/>
-          <w:szCs w:val="21"/>
-        </w:rPr>
-        <w:t xml:space="preserve">  (batchnorm3): BatchNorm2</w:t>
-      </w:r>
-      <w:proofErr w:type="gramStart"/>
-      <w:r>
-        <w:rPr>
-          <w:rFonts w:ascii="Consolas" w:hAnsi="Consolas"/>
-          <w:color w:val="000000" w:themeColor="text1"/>
-          <w:sz w:val="21"/>
-          <w:szCs w:val="21"/>
-        </w:rPr>
-        <w:t>d(</w:t>
-      </w:r>
-      <w:proofErr w:type="gramEnd"/>
-      <w:r>
-        <w:rPr>
-          <w:rFonts w:ascii="Consolas" w:hAnsi="Consolas"/>
-          <w:color w:val="000000" w:themeColor="text1"/>
-          <w:sz w:val="21"/>
-          <w:szCs w:val="21"/>
-        </w:rPr>
-        <w:t xml:space="preserve">25, eps=1e-05, momentum=0.1, affine=True, </w:t>
-      </w:r>
-      <w:proofErr w:type="spellStart"/>
-      <w:r>
-        <w:rPr>
-          <w:rFonts w:ascii="Consolas" w:hAnsi="Consolas"/>
-          <w:color w:val="000000" w:themeColor="text1"/>
-          <w:sz w:val="21"/>
-          <w:szCs w:val="21"/>
-        </w:rPr>
-        <w:t>track_running_stats</w:t>
-      </w:r>
-      <w:proofErr w:type="spellEnd"/>
-      <w:r>
-        <w:rPr>
-          <w:rFonts w:ascii="Consolas" w:hAnsi="Consolas"/>
-          <w:color w:val="000000" w:themeColor="text1"/>
-          <w:sz w:val="21"/>
-          <w:szCs w:val="21"/>
-        </w:rPr>
-        <w:t>=True)</w:t>
-      </w:r>
-    </w:p>
-    <w:p>
-      <w:pPr>
-        <w:ind w:left="1440"/>
-        <w:rPr>
-          <w:rFonts w:ascii="Consolas" w:hAnsi="Consolas"/>
-          <w:color w:val="000000" w:themeColor="text1"/>
-          <w:sz w:val="21"/>
-          <w:szCs w:val="21"/>
-        </w:rPr>
-      </w:pPr>
-      <w:r>
-        <w:rPr>
-          <w:rFonts w:ascii="Consolas" w:hAnsi="Consolas"/>
-          <w:color w:val="000000" w:themeColor="text1"/>
-          <w:sz w:val="21"/>
-          <w:szCs w:val="21"/>
-        </w:rPr>
-        <w:t xml:space="preserve">  (pool3): MaxPool2</w:t>
-      </w:r>
-      <w:proofErr w:type="gramStart"/>
-      <w:r>
-        <w:rPr>
-          <w:rFonts w:ascii="Consolas" w:hAnsi="Consolas"/>
-          <w:color w:val="000000" w:themeColor="text1"/>
-          <w:sz w:val="21"/>
-          <w:szCs w:val="21"/>
-        </w:rPr>
-        <w:t>d(</w:t>
-      </w:r>
-      <w:proofErr w:type="spellStart"/>
-      <w:proofErr w:type="gramEnd"/>
-      <w:r>
-        <w:rPr>
-          <w:rFonts w:ascii="Consolas" w:hAnsi="Consolas"/>
-          <w:color w:val="000000" w:themeColor="text1"/>
-          <w:sz w:val="21"/>
-          <w:szCs w:val="21"/>
-        </w:rPr>
-        <w:t>kernel_size</w:t>
-      </w:r>
-      <w:proofErr w:type="spellEnd"/>
-      <w:r>
-        <w:rPr>
-          <w:rFonts w:ascii="Consolas" w:hAnsi="Consolas"/>
-          <w:color w:val="000000" w:themeColor="text1"/>
-          <w:sz w:val="21"/>
-          <w:szCs w:val="21"/>
-        </w:rPr>
-        <w:t xml:space="preserve">=2, stride=1, padding=0, dilation=1, </w:t>
-      </w:r>
-      <w:proofErr w:type="spellStart"/>
-      <w:r>
-        <w:rPr>
-          <w:rFonts w:ascii="Consolas" w:hAnsi="Consolas"/>
-          <w:color w:val="000000" w:themeColor="text1"/>
-          <w:sz w:val="21"/>
-          <w:szCs w:val="21"/>
-        </w:rPr>
-        <w:t>ceil_mode</w:t>
-      </w:r>
-      <w:proofErr w:type="spellEnd"/>
-      <w:r>
-        <w:rPr>
-          <w:rFonts w:ascii="Consolas" w:hAnsi="Consolas"/>
-          <w:color w:val="000000" w:themeColor="text1"/>
-          <w:sz w:val="21"/>
-          <w:szCs w:val="21"/>
-        </w:rPr>
-        <w:t>=False)</w:t>
-      </w:r>
-    </w:p>
-    <w:p>
-      <w:pPr>
-        <w:ind w:left="1440"/>
-        <w:rPr>
-          <w:rFonts w:ascii="Consolas" w:hAnsi="Consolas"/>
-          <w:color w:val="000000" w:themeColor="text1"/>
-          <w:sz w:val="21"/>
-          <w:szCs w:val="21"/>
-        </w:rPr>
-      </w:pPr>
-      <w:r>
-        <w:rPr>
-          <w:rFonts w:ascii="Consolas" w:hAnsi="Consolas"/>
-          <w:color w:val="000000" w:themeColor="text1"/>
-          <w:sz w:val="21"/>
-          <w:szCs w:val="21"/>
-        </w:rPr>
-        <w:t xml:space="preserve">  (dropout1): </w:t>
-      </w:r>
-      <w:proofErr w:type="gramStart"/>
-      <w:r>
-        <w:rPr>
-          <w:rFonts w:ascii="Consolas" w:hAnsi="Consolas"/>
-          <w:color w:val="000000" w:themeColor="text1"/>
-          <w:sz w:val="21"/>
-          <w:szCs w:val="21"/>
-        </w:rPr>
-        <w:t>Dropout(</w:t>
-      </w:r>
-      <w:proofErr w:type="gramEnd"/>
-      <w:r>
-        <w:rPr>
-          <w:rFonts w:ascii="Consolas" w:hAnsi="Consolas"/>
-          <w:color w:val="000000" w:themeColor="text1"/>
-          <w:sz w:val="21"/>
-          <w:szCs w:val="21"/>
-        </w:rPr>
-        <w:t xml:space="preserve">p=0.2, </w:t>
-      </w:r>
-      <w:proofErr w:type="spellStart"/>
-      <w:r>
-        <w:rPr>
-          <w:rFonts w:ascii="Consolas" w:hAnsi="Consolas"/>
-          <w:color w:val="000000" w:themeColor="text1"/>
-          <w:sz w:val="21"/>
-          <w:szCs w:val="21"/>
-        </w:rPr>
-        <w:t>inplace</w:t>
-      </w:r>
-      <w:proofErr w:type="spellEnd"/>
-      <w:r>
-        <w:rPr>
-          <w:rFonts w:ascii="Consolas" w:hAnsi="Consolas"/>
-          <w:color w:val="000000" w:themeColor="text1"/>
-          <w:sz w:val="21"/>
-          <w:szCs w:val="21"/>
-        </w:rPr>
-        <w:t>=False)</w:t>
-      </w:r>
-    </w:p>
-    <w:p>
-      <w:pPr>
-        <w:ind w:left="1440"/>
-        <w:rPr>
-          <w:rFonts w:ascii="Consolas" w:hAnsi="Consolas"/>
-          <w:color w:val="000000" w:themeColor="text1"/>
-          <w:sz w:val="21"/>
-          <w:szCs w:val="21"/>
-        </w:rPr>
-      </w:pPr>
-      <w:r>
-        <w:rPr>
-          <w:rFonts w:ascii="Consolas" w:hAnsi="Consolas"/>
-          <w:color w:val="000000" w:themeColor="text1"/>
-          <w:sz w:val="21"/>
-          <w:szCs w:val="21"/>
-        </w:rPr>
-        <w:t xml:space="preserve">  (dropout2): </w:t>
-      </w:r>
-      <w:proofErr w:type="gramStart"/>
-      <w:r>
-        <w:rPr>
-          <w:rFonts w:ascii="Consolas" w:hAnsi="Consolas"/>
-          <w:color w:val="000000" w:themeColor="text1"/>
-          <w:sz w:val="21"/>
-          <w:szCs w:val="21"/>
-        </w:rPr>
-        <w:t>Dropout(</w:t>
-      </w:r>
-      <w:proofErr w:type="gramEnd"/>
-      <w:r>
-        <w:rPr>
-          <w:rFonts w:ascii="Consolas" w:hAnsi="Consolas"/>
-          <w:color w:val="000000" w:themeColor="text1"/>
-          <w:sz w:val="21"/>
-          <w:szCs w:val="21"/>
-        </w:rPr>
-        <w:t xml:space="preserve">p=0.3, </w:t>
-      </w:r>
-      <w:proofErr w:type="spellStart"/>
-      <w:r>
-        <w:rPr>
-          <w:rFonts w:ascii="Consolas" w:hAnsi="Consolas"/>
-          <w:color w:val="000000" w:themeColor="text1"/>
-          <w:sz w:val="21"/>
-          <w:szCs w:val="21"/>
-        </w:rPr>
-        <w:t>inplace</w:t>
-      </w:r>
-      <w:proofErr w:type="spellEnd"/>
-      <w:r>
-        <w:rPr>
-          <w:rFonts w:ascii="Consolas" w:hAnsi="Consolas"/>
-          <w:color w:val="000000" w:themeColor="text1"/>
-          <w:sz w:val="21"/>
-          <w:szCs w:val="21"/>
-        </w:rPr>
-        <w:t>=False)</w:t>
-      </w:r>
-    </w:p>
-    <w:p>
-      <w:pPr>
-        <w:ind w:left="1440"/>
-        <w:rPr>
-          <w:rFonts w:ascii="Consolas" w:hAnsi="Consolas"/>
-          <w:color w:val="000000" w:themeColor="text1"/>
-          <w:sz w:val="21"/>
-          <w:szCs w:val="21"/>
-        </w:rPr>
-      </w:pPr>
-      <w:r>
-        <w:rPr>
-          <w:rFonts w:ascii="Consolas" w:hAnsi="Consolas"/>
-          <w:color w:val="000000" w:themeColor="text1"/>
-          <w:sz w:val="21"/>
-          <w:szCs w:val="21"/>
-        </w:rPr>
-        <w:t xml:space="preserve">  (fc1): </w:t>
-      </w:r>
-      <w:proofErr w:type="gramStart"/>
-      <w:r>
-        <w:rPr>
-          <w:rFonts w:ascii="Consolas" w:hAnsi="Consolas"/>
-          <w:color w:val="000000" w:themeColor="text1"/>
-          <w:sz w:val="21"/>
-          <w:szCs w:val="21"/>
-        </w:rPr>
-        <w:t>Linear(</w:t>
-      </w:r>
-      <w:proofErr w:type="spellStart"/>
-      <w:proofErr w:type="gramEnd"/>
-      <w:r>
-        <w:rPr>
-          <w:rFonts w:ascii="Consolas" w:hAnsi="Consolas"/>
-          <w:color w:val="000000" w:themeColor="text1"/>
-          <w:sz w:val="21"/>
-          <w:szCs w:val="21"/>
-        </w:rPr>
-        <w:t>in_features</w:t>
-      </w:r>
-      <w:proofErr w:type="spellEnd"/>
-      <w:r>
-        <w:rPr>
-          <w:rFonts w:ascii="Consolas" w:hAnsi="Consolas"/>
-          <w:color w:val="000000" w:themeColor="text1"/>
-          <w:sz w:val="21"/>
-          <w:szCs w:val="21"/>
-        </w:rPr>
-        <w:t xml:space="preserve">=100, </w:t>
-      </w:r>
-      <w:proofErr w:type="spellStart"/>
-      <w:r>
-        <w:rPr>
-          <w:rFonts w:ascii="Consolas" w:hAnsi="Consolas"/>
-          <w:color w:val="000000" w:themeColor="text1"/>
-          <w:sz w:val="21"/>
-          <w:szCs w:val="21"/>
-        </w:rPr>
-        <w:t>out_features</w:t>
-      </w:r>
-      <w:proofErr w:type="spellEnd"/>
-      <w:r>
-        <w:rPr>
-          <w:rFonts w:ascii="Consolas" w:hAnsi="Consolas"/>
-          <w:color w:val="000000" w:themeColor="text1"/>
-          <w:sz w:val="21"/>
-          <w:szCs w:val="21"/>
-        </w:rPr>
-        <w:t>=512, bias=True)</w:t>
-      </w:r>
-    </w:p>
-    <w:p>
-      <w:pPr>
-        <w:ind w:left="1440"/>
-        <w:rPr>
-          <w:rFonts w:ascii="Consolas" w:hAnsi="Consolas"/>
-          <w:color w:val="000000" w:themeColor="text1"/>
-          <w:sz w:val="21"/>
-          <w:szCs w:val="21"/>
-        </w:rPr>
-      </w:pPr>
-      <w:r>
-        <w:rPr>
-          <w:rFonts w:ascii="Consolas" w:hAnsi="Consolas"/>
-          <w:color w:val="000000" w:themeColor="text1"/>
-          <w:sz w:val="21"/>
-          <w:szCs w:val="21"/>
-        </w:rPr>
-        <w:t xml:space="preserve">  (fc2): </w:t>
-      </w:r>
-      <w:proofErr w:type="gramStart"/>
-      <w:r>
-        <w:rPr>
-          <w:rFonts w:ascii="Consolas" w:hAnsi="Consolas"/>
-          <w:color w:val="000000" w:themeColor="text1"/>
-          <w:sz w:val="21"/>
-          <w:szCs w:val="21"/>
-        </w:rPr>
-        <w:t>Linear(</w:t>
-      </w:r>
-      <w:proofErr w:type="spellStart"/>
-      <w:proofErr w:type="gramEnd"/>
-      <w:r>
-        <w:rPr>
-          <w:rFonts w:ascii="Consolas" w:hAnsi="Consolas"/>
-          <w:color w:val="000000" w:themeColor="text1"/>
-          <w:sz w:val="21"/>
-          <w:szCs w:val="21"/>
-        </w:rPr>
-        <w:t>in_features</w:t>
-      </w:r>
-      <w:proofErr w:type="spellEnd"/>
-      <w:r>
-        <w:rPr>
-          <w:rFonts w:ascii="Consolas" w:hAnsi="Consolas"/>
-          <w:color w:val="000000" w:themeColor="text1"/>
-          <w:sz w:val="21"/>
-          <w:szCs w:val="21"/>
-        </w:rPr>
-        <w:t xml:space="preserve">=512, </w:t>
-      </w:r>
-      <w:proofErr w:type="spellStart"/>
-      <w:r>
-        <w:rPr>
-          <w:rFonts w:ascii="Consolas" w:hAnsi="Consolas"/>
-          <w:color w:val="000000" w:themeColor="text1"/>
-          <w:sz w:val="21"/>
-          <w:szCs w:val="21"/>
-        </w:rPr>
-        <w:t>out_features</w:t>
-      </w:r>
-      <w:proofErr w:type="spellEnd"/>
-      <w:r>
-        <w:rPr>
-          <w:rFonts w:ascii="Consolas" w:hAnsi="Consolas"/>
-          <w:color w:val="000000" w:themeColor="text1"/>
-          <w:sz w:val="21"/>
-          <w:szCs w:val="21"/>
-        </w:rPr>
-        <w:t>=24, bias=True)</w:t>
-      </w:r>
-    </w:p>
-    <w:p>
-      <w:pPr>
-        <w:ind w:left="1440"/>
-        <w:rPr>
-          <w:rFonts w:ascii="Consolas" w:hAnsi="Consolas"/>
-          <w:color w:val="000000" w:themeColor="text1"/>
-          <w:sz w:val="21"/>
-          <w:szCs w:val="21"/>
-        </w:rPr>
-      </w:pPr>
-      <w:r>
-        <w:rPr>
-          <w:rFonts w:ascii="Consolas" w:hAnsi="Consolas"/>
-          <w:color w:val="000000" w:themeColor="text1"/>
-          <w:sz w:val="21"/>
-          <w:szCs w:val="21"/>
-        </w:rPr>
-        <w:t xml:space="preserve">  (</w:t>
-      </w:r>
-      <w:proofErr w:type="spellStart"/>
-      <w:r>
-        <w:rPr>
-          <w:rFonts w:ascii="Consolas" w:hAnsi="Consolas"/>
-          <w:color w:val="000000" w:themeColor="text1"/>
-          <w:sz w:val="21"/>
-          <w:szCs w:val="21"/>
-        </w:rPr>
-        <w:t>softmax</w:t>
-      </w:r>
-      <w:proofErr w:type="spellEnd"/>
-      <w:r>
-        <w:rPr>
-          <w:rFonts w:ascii="Consolas" w:hAnsi="Consolas"/>
-          <w:color w:val="000000" w:themeColor="text1"/>
-          <w:sz w:val="21"/>
-          <w:szCs w:val="21"/>
-        </w:rPr>
-        <w:t xml:space="preserve">): </w:t>
-      </w:r>
-      <w:proofErr w:type="spellStart"/>
-      <w:r>
-        <w:rPr>
-          <w:rFonts w:ascii="Consolas" w:hAnsi="Consolas"/>
-          <w:color w:val="000000" w:themeColor="text1"/>
-          <w:sz w:val="21"/>
-          <w:szCs w:val="21"/>
-        </w:rPr>
-        <w:t>Softmax</w:t>
-      </w:r>
-      <w:proofErr w:type="spellEnd"/>
-      <w:r>
-        <w:rPr>
-          <w:rFonts w:ascii="Consolas" w:hAnsi="Consolas"/>
-          <w:color w:val="000000" w:themeColor="text1"/>
-          <w:sz w:val="21"/>
-          <w:szCs w:val="21"/>
-        </w:rPr>
-        <w:t>(dim=1)</w:t>
-      </w:r>
-    </w:p>
-    <w:p>
-      <w:pPr>
-        <w:ind w:left="1440"/>
-      </w:pPr>
-      <w:r>
-        <w:rPr>
-          <w:rFonts w:ascii="Consolas" w:hAnsi="Consolas"/>
-          <w:color w:val="000000" w:themeColor="text1"/>
-          <w:sz w:val="21"/>
-          <w:szCs w:val="21"/>
+      </w:pPr>
+      <w:r>
+        <w:rPr>
+          <w:rFonts w:ascii="Consolas" w:hAnsi="Consolas"/>
+          <w:color w:val="000000" w:themeColor="text1"/>
         </w:rPr>
         <w:t>)</w:t>
       </w:r>
@@ -3206,7 +3214,13 @@
         <w:pStyle w:val="ListParagraph"/>
       </w:pPr>
       <w:r>
-        <w:t xml:space="preserve">I used the same batch size (batch size = 32) and number of epochs (epochs = 20) </w:t>
+        <w:t xml:space="preserve">I used the same batch size (batch size = 32) and </w:t>
+      </w:r>
+      <w:r>
+        <w:t xml:space="preserve">the </w:t>
+      </w:r>
+      <w:r>
+        <w:t xml:space="preserve">number of epochs (epochs = 20) </w:t>
       </w:r>
       <w:r>
         <w:t>to train this CNN model. Further</w:t>
@@ -3229,17 +3243,23 @@
         <w:t xml:space="preserve"> was saved to the checkpoint</w:t>
       </w:r>
       <w:r>
-        <w:t xml:space="preserve"> which its accuracy is </w:t>
-      </w:r>
-      <w:r>
-        <w:t>0.9632</w:t>
-      </w:r>
-      <w:r>
-        <w:t xml:space="preserve">. </w:t>
-      </w:r>
-      <w:r>
-        <w:lastRenderedPageBreak/>
-        <w:t xml:space="preserve">This performance is </w:t>
+        <w:t xml:space="preserve"> wh</w:t>
+      </w:r>
+      <w:r>
+        <w:t>ose</w:t>
+      </w:r>
+      <w:r>
+        <w:t xml:space="preserve"> accuracy is </w:t>
+      </w:r>
+      <w:r>
+        <w:rPr>
+          <w:b/>
+          <w:bCs/>
+        </w:rPr>
+        <w:t>0.9632.</w:t>
+      </w:r>
+      <w:r>
+        <w:t xml:space="preserve"> This performance is </w:t>
       </w:r>
       <w:proofErr w:type="gramStart"/>
       <w:r>
@@ -3255,7 +3275,7 @@
       </w:r>
       <w:proofErr w:type="spellEnd"/>
       <w:r>
-        <w:t xml:space="preserve">; this is understandable because similar model architecture, and hyperparameters were used to train the CNN on </w:t>
+        <w:t xml:space="preserve">; this is understandable because similar model architecture and hyperparameters were used to train the CNN on </w:t>
       </w:r>
       <w:proofErr w:type="spellStart"/>
       <w:r>
@@ -3347,18 +3367,24 @@
         <w:t xml:space="preserve">task, some data augmentation methods were used to improve the model’s performance and its generalization on </w:t>
       </w:r>
       <w:r>
-        <w:t xml:space="preserve">the unseen data. As suggested by the reference model with augmentation, several methods were applied as follows: randomly rotating the image in 10 </w:t>
+        <w:t>the unseen data. As suggested by the reference model with augmentation, several methods were applied as follows: randomly rotating the image in 10 degree</w:t>
+      </w:r>
+      <w:r>
+        <w:t>s</w:t>
+      </w:r>
+      <w:r>
+        <w:t xml:space="preserve">, </w:t>
+      </w:r>
+      <w:r>
+        <w:t xml:space="preserve">randomly zooming the image (Note that we </w:t>
       </w:r>
       <w:proofErr w:type="gramStart"/>
       <w:r>
-        <w:t>degree</w:t>
+        <w:t>have to</w:t>
       </w:r>
       <w:proofErr w:type="gramEnd"/>
       <w:r>
-        <w:t xml:space="preserve">, </w:t>
-      </w:r>
-      <w:r>
-        <w:t xml:space="preserve">randomly zooming the image (Note that we have to zoom the image and resize it in </w:t>
+        <w:t xml:space="preserve"> zoom the image and resize it in </w:t>
       </w:r>
       <w:proofErr w:type="spellStart"/>
       <w:r>
@@ -3418,12 +3444,16 @@
       <w:proofErr w:type="spellStart"/>
       <w:proofErr w:type="gramStart"/>
       <w:r>
+        <w:rPr>
+          <w:i/>
+          <w:iCs/>
+        </w:rPr>
         <w:t>transforms.Compose</w:t>
       </w:r>
       <w:proofErr w:type="spellEnd"/>
       <w:proofErr w:type="gramEnd"/>
       <w:r>
-        <w:t xml:space="preserve"> was used to wrap all augmentation transformations. The same CNN model, and training hyperparameters were used to train this model.</w:t>
+        <w:t xml:space="preserve"> was used to wrap all augmentation transformations. The same CNN model and training hyperparameters were used to train this model.</w:t>
       </w:r>
     </w:p>
     <w:p>
@@ -3449,7 +3479,7 @@
         <w:t xml:space="preserve">model with the lowest validation loss was saved to the checkpoint. The validation accuracy shows that the model performed much worse than the CNN model trained on the data without data </w:t>
       </w:r>
       <w:r>
-        <w:t>augmentation, just 0.78 on accuracy.</w:t>
+        <w:t>augmentation, just 0.78 accuracy.</w:t>
       </w:r>
     </w:p>
     <w:p>
@@ -3458,6 +3488,7 @@
         <w:jc w:val="center"/>
       </w:pPr>
       <w:r>
+        <w:lastRenderedPageBreak/>
         <w:drawing>
           <wp:inline distT="0" distB="0" distL="0" distR="0" wp14:anchorId="079FFEBE" wp14:editId="1F8D1DB5">
             <wp:extent cx="3015382" cy="2171700"/>
@@ -3497,12 +3528,200 @@
     </w:p>
     <w:p>
       <w:r>
-        <w:t xml:space="preserve">However, looking at the loss on training and validation over epochs, it is likely that the model can achieve higher performance </w:t>
+        <w:t>L</w:t>
+      </w:r>
+      <w:r>
+        <w:t>ooking at the loss o</w:t>
+      </w:r>
+      <w:r>
+        <w:t>f</w:t>
+      </w:r>
+      <w:r>
+        <w:t xml:space="preserve"> training and validation over epochs, it is likely that the model can achieve higher performance </w:t>
       </w:r>
       <w:r>
         <w:t>with more iterations.</w:t>
       </w:r>
-    </w:p>
+      <w:r>
+        <w:t xml:space="preserve"> However, when increasing the number of epochs, the performance did not improve (accuracy = 0.78):</w:t>
+      </w:r>
+    </w:p>
+    <w:p>
+      <w:pPr>
+        <w:jc w:val="center"/>
+      </w:pPr>
+      <w:r>
+        <w:drawing>
+          <wp:inline distT="0" distB="0" distL="0" distR="0" wp14:anchorId="152029E1" wp14:editId="22ACA572">
+            <wp:extent cx="3253740" cy="2343367"/>
+            <wp:effectExtent l="0" t="0" r="3810" b="0"/>
+            <wp:docPr id="12" name="Picture 12" descr="A picture containing graphical user interface&#10;&#10;Description automatically generated"/>
+            <wp:cNvGraphicFramePr>
+              <a:graphicFrameLocks xmlns:a="http://schemas.openxmlformats.org/drawingml/2006/main" noChangeAspect="1"/>
+            </wp:cNvGraphicFramePr>
+            <a:graphic xmlns:a="http://schemas.openxmlformats.org/drawingml/2006/main">
+              <a:graphicData uri="http://schemas.openxmlformats.org/drawingml/2006/picture">
+                <pic:pic xmlns:pic="http://schemas.openxmlformats.org/drawingml/2006/picture">
+                  <pic:nvPicPr>
+                    <pic:cNvPr id="12" name="Picture 12" descr="A picture containing graphical user interface&#10;&#10;Description automatically generated"/>
+                    <pic:cNvPicPr/>
+                  </pic:nvPicPr>
+                  <pic:blipFill>
+                    <a:blip r:embed="rId13"/>
+                    <a:stretch>
+                      <a:fillRect/>
+                    </a:stretch>
+                  </pic:blipFill>
+                  <pic:spPr>
+                    <a:xfrm>
+                      <a:off x="0" y="0"/>
+                      <a:ext cx="3259410" cy="2347450"/>
+                    </a:xfrm>
+                    <a:prstGeom prst="rect">
+                      <a:avLst/>
+                    </a:prstGeom>
+                  </pic:spPr>
+                </pic:pic>
+              </a:graphicData>
+            </a:graphic>
+          </wp:inline>
+        </w:drawing>
+      </w:r>
+    </w:p>
+    <w:p>
+      <w:pPr>
+        <w:pStyle w:val="Heading2"/>
+        <w:numPr>
+          <w:ilvl w:val="1"/>
+          <w:numId w:val="1"/>
+        </w:numPr>
+      </w:pPr>
+      <w:r>
+        <w:t xml:space="preserve">Model </w:t>
+      </w:r>
+      <w:r>
+        <w:t>Deployment</w:t>
+      </w:r>
+    </w:p>
+    <w:p>
+      <w:r>
+        <w:t>The best CNN model (accuracy = 0.96) saved to the checkpoint was loaded to make prediction</w:t>
+      </w:r>
+      <w:r>
+        <w:t>s</w:t>
+      </w:r>
+      <w:r>
+        <w:t xml:space="preserve"> on the unseen data. Two raw images of sign language (letter</w:t>
+      </w:r>
+      <w:r>
+        <w:t>s</w:t>
+      </w:r>
+      <w:r>
+        <w:t xml:space="preserve"> a, and b) were preprocessed in the </w:t>
+      </w:r>
+      <w:r>
+        <w:t xml:space="preserve">same </w:t>
+      </w:r>
+      <w:r>
+        <w:t>way we did for the training data input, including rescaling and resizing into (1, 28, 28), converting to tensor, and finally normalizing</w:t>
+      </w:r>
+      <w:r>
+        <w:t xml:space="preserve"> (to be between [-1, 1])</w:t>
+      </w:r>
+      <w:r>
+        <w:t xml:space="preserve">. </w:t>
+      </w:r>
+      <w:r>
+        <w:t xml:space="preserve">Surprisingly, the model made perfect predictions on the two sample images, proving the model has a high performance and </w:t>
+      </w:r>
+      <w:r>
+        <w:t xml:space="preserve">is </w:t>
+      </w:r>
+      <w:r>
+        <w:t>reliable to use.</w:t>
+      </w:r>
+    </w:p>
+    <w:p>
+      <w:pPr>
+        <w:jc w:val="center"/>
+      </w:pPr>
+      <w:r>
+        <w:lastRenderedPageBreak/>
+        <w:drawing>
+          <wp:inline distT="0" distB="0" distL="0" distR="0" wp14:anchorId="41EB9B51" wp14:editId="06B24EE4">
+            <wp:extent cx="2347163" cy="3101609"/>
+            <wp:effectExtent l="0" t="0" r="0" b="3810"/>
+            <wp:docPr id="10" name="Picture 10" descr="Graphical user interface, application&#10;&#10;Description automatically generated"/>
+            <wp:cNvGraphicFramePr>
+              <a:graphicFrameLocks xmlns:a="http://schemas.openxmlformats.org/drawingml/2006/main" noChangeAspect="1"/>
+            </wp:cNvGraphicFramePr>
+            <a:graphic xmlns:a="http://schemas.openxmlformats.org/drawingml/2006/main">
+              <a:graphicData uri="http://schemas.openxmlformats.org/drawingml/2006/picture">
+                <pic:pic xmlns:pic="http://schemas.openxmlformats.org/drawingml/2006/picture">
+                  <pic:nvPicPr>
+                    <pic:cNvPr id="10" name="Picture 10" descr="Graphical user interface, application&#10;&#10;Description automatically generated"/>
+                    <pic:cNvPicPr/>
+                  </pic:nvPicPr>
+                  <pic:blipFill>
+                    <a:blip r:embed="rId14"/>
+                    <a:stretch>
+                      <a:fillRect/>
+                    </a:stretch>
+                  </pic:blipFill>
+                  <pic:spPr>
+                    <a:xfrm>
+                      <a:off x="0" y="0"/>
+                      <a:ext cx="2347163" cy="3101609"/>
+                    </a:xfrm>
+                    <a:prstGeom prst="rect">
+                      <a:avLst/>
+                    </a:prstGeom>
+                  </pic:spPr>
+                </pic:pic>
+              </a:graphicData>
+            </a:graphic>
+          </wp:inline>
+        </w:drawing>
+      </w:r>
+      <w:r>
+        <w:drawing>
+          <wp:inline distT="0" distB="0" distL="0" distR="0" wp14:anchorId="60A8983B" wp14:editId="3EE4F124">
+            <wp:extent cx="2423370" cy="3124471"/>
+            <wp:effectExtent l="0" t="0" r="0" b="0"/>
+            <wp:docPr id="11" name="Picture 11" descr="Graphical user interface, application&#10;&#10;Description automatically generated"/>
+            <wp:cNvGraphicFramePr>
+              <a:graphicFrameLocks xmlns:a="http://schemas.openxmlformats.org/drawingml/2006/main" noChangeAspect="1"/>
+            </wp:cNvGraphicFramePr>
+            <a:graphic xmlns:a="http://schemas.openxmlformats.org/drawingml/2006/main">
+              <a:graphicData uri="http://schemas.openxmlformats.org/drawingml/2006/picture">
+                <pic:pic xmlns:pic="http://schemas.openxmlformats.org/drawingml/2006/picture">
+                  <pic:nvPicPr>
+                    <pic:cNvPr id="11" name="Picture 11" descr="Graphical user interface, application&#10;&#10;Description automatically generated"/>
+                    <pic:cNvPicPr/>
+                  </pic:nvPicPr>
+                  <pic:blipFill>
+                    <a:blip r:embed="rId15"/>
+                    <a:stretch>
+                      <a:fillRect/>
+                    </a:stretch>
+                  </pic:blipFill>
+                  <pic:spPr>
+                    <a:xfrm>
+                      <a:off x="0" y="0"/>
+                      <a:ext cx="2423370" cy="3124471"/>
+                    </a:xfrm>
+                    <a:prstGeom prst="rect">
+                      <a:avLst/>
+                    </a:prstGeom>
+                  </pic:spPr>
+                </pic:pic>
+              </a:graphicData>
+            </a:graphic>
+          </wp:inline>
+        </w:drawing>
+      </w:r>
+    </w:p>
+    <w:p/>
     <w:sectPr>
       <w:pgSz w:w="12240" w:h="15840"/>
       <w:pgMar w:top="1440" w:right="1440" w:bottom="1440" w:left="1440" w:header="720" w:footer="720" w:gutter="0"/>
@@ -3748,11 +3967,135 @@
       </w:rPr>
     </w:lvl>
   </w:abstractNum>
+  <w:abstractNum w:abstractNumId="2" w15:restartNumberingAfterBreak="0">
+    <w:nsid w:val="57DD0D89"/>
+    <w:multiLevelType w:val="multilevel"/>
+    <w:tmpl w:val="60FC33BE"/>
+    <w:lvl w:ilvl="0">
+      <w:start w:val="1"/>
+      <w:numFmt w:val="decimal"/>
+      <w:lvlText w:val="%1."/>
+      <w:lvlJc w:val="left"/>
+      <w:pPr>
+        <w:ind w:left="720" w:hanging="360"/>
+      </w:pPr>
+      <w:rPr>
+        <w:rFonts w:hint="default"/>
+      </w:rPr>
+    </w:lvl>
+    <w:lvl w:ilvl="1">
+      <w:start w:val="1"/>
+      <w:numFmt w:val="decimal"/>
+      <w:isLgl/>
+      <w:lvlText w:val="%1.%2."/>
+      <w:lvlJc w:val="left"/>
+      <w:pPr>
+        <w:ind w:left="1080" w:hanging="720"/>
+      </w:pPr>
+      <w:rPr>
+        <w:rFonts w:hint="default"/>
+      </w:rPr>
+    </w:lvl>
+    <w:lvl w:ilvl="2">
+      <w:start w:val="1"/>
+      <w:numFmt w:val="decimal"/>
+      <w:isLgl/>
+      <w:lvlText w:val="%1.%2.%3."/>
+      <w:lvlJc w:val="left"/>
+      <w:pPr>
+        <w:ind w:left="1080" w:hanging="720"/>
+      </w:pPr>
+      <w:rPr>
+        <w:rFonts w:hint="default"/>
+      </w:rPr>
+    </w:lvl>
+    <w:lvl w:ilvl="3">
+      <w:start w:val="1"/>
+      <w:numFmt w:val="decimal"/>
+      <w:isLgl/>
+      <w:lvlText w:val="%1.%2.%3.%4."/>
+      <w:lvlJc w:val="left"/>
+      <w:pPr>
+        <w:ind w:left="1440" w:hanging="1080"/>
+      </w:pPr>
+      <w:rPr>
+        <w:rFonts w:hint="default"/>
+      </w:rPr>
+    </w:lvl>
+    <w:lvl w:ilvl="4">
+      <w:start w:val="1"/>
+      <w:numFmt w:val="decimal"/>
+      <w:isLgl/>
+      <w:lvlText w:val="%1.%2.%3.%4.%5."/>
+      <w:lvlJc w:val="left"/>
+      <w:pPr>
+        <w:ind w:left="1440" w:hanging="1080"/>
+      </w:pPr>
+      <w:rPr>
+        <w:rFonts w:hint="default"/>
+      </w:rPr>
+    </w:lvl>
+    <w:lvl w:ilvl="5">
+      <w:start w:val="1"/>
+      <w:numFmt w:val="decimal"/>
+      <w:isLgl/>
+      <w:lvlText w:val="%1.%2.%3.%4.%5.%6."/>
+      <w:lvlJc w:val="left"/>
+      <w:pPr>
+        <w:ind w:left="1800" w:hanging="1440"/>
+      </w:pPr>
+      <w:rPr>
+        <w:rFonts w:hint="default"/>
+      </w:rPr>
+    </w:lvl>
+    <w:lvl w:ilvl="6">
+      <w:start w:val="1"/>
+      <w:numFmt w:val="decimal"/>
+      <w:isLgl/>
+      <w:lvlText w:val="%1.%2.%3.%4.%5.%6.%7."/>
+      <w:lvlJc w:val="left"/>
+      <w:pPr>
+        <w:ind w:left="1800" w:hanging="1440"/>
+      </w:pPr>
+      <w:rPr>
+        <w:rFonts w:hint="default"/>
+      </w:rPr>
+    </w:lvl>
+    <w:lvl w:ilvl="7">
+      <w:start w:val="1"/>
+      <w:numFmt w:val="decimal"/>
+      <w:isLgl/>
+      <w:lvlText w:val="%1.%2.%3.%4.%5.%6.%7.%8."/>
+      <w:lvlJc w:val="left"/>
+      <w:pPr>
+        <w:ind w:left="2160" w:hanging="1800"/>
+      </w:pPr>
+      <w:rPr>
+        <w:rFonts w:hint="default"/>
+      </w:rPr>
+    </w:lvl>
+    <w:lvl w:ilvl="8">
+      <w:start w:val="1"/>
+      <w:numFmt w:val="decimal"/>
+      <w:isLgl/>
+      <w:lvlText w:val="%1.%2.%3.%4.%5.%6.%7.%8.%9."/>
+      <w:lvlJc w:val="left"/>
+      <w:pPr>
+        <w:ind w:left="2160" w:hanging="1800"/>
+      </w:pPr>
+      <w:rPr>
+        <w:rFonts w:hint="default"/>
+      </w:rPr>
+    </w:lvl>
+  </w:abstractNum>
   <w:num w:numId="1" w16cid:durableId="1136409322">
     <w:abstractNumId w:val="1"/>
   </w:num>
   <w:num w:numId="2" w16cid:durableId="1072502332">
     <w:abstractNumId w:val="0"/>
+  </w:num>
+  <w:num w:numId="3" w16cid:durableId="83764363">
+    <w:abstractNumId w:val="2"/>
   </w:num>
 </w:numbering>
 </file>
@@ -3762,15 +4105,15 @@
   <w:docDefaults>
     <w:rPrDefault>
       <w:rPr>
-        <w:rFonts w:asciiTheme="minorHAnsi" w:eastAsiaTheme="minorHAnsi" w:hAnsiTheme="minorHAnsi" w:cstheme="minorBidi"/>
-        <w:sz w:val="22"/>
-        <w:szCs w:val="22"/>
+        <w:rFonts w:asciiTheme="minorHAnsi" w:eastAsiaTheme="minorEastAsia" w:hAnsiTheme="minorHAnsi" w:cstheme="minorBidi"/>
+        <w:sz w:val="21"/>
+        <w:szCs w:val="21"/>
         <w:lang w:val="en-US" w:eastAsia="en-US" w:bidi="ar-SA"/>
       </w:rPr>
     </w:rPrDefault>
     <w:pPrDefault>
       <w:pPr>
-        <w:spacing w:after="160" w:line="259" w:lineRule="auto"/>
+        <w:spacing w:after="160" w:line="276" w:lineRule="auto"/>
       </w:pPr>
     </w:pPrDefault>
   </w:docDefaults>
@@ -4155,6 +4498,7 @@
   <w:style w:type="paragraph" w:default="1" w:styleId="Normal">
     <w:name w:val="Normal"/>
     <w:qFormat/>
+    <w:rsid w:val="00BC4E15"/>
   </w:style>
   <w:style w:type="paragraph" w:styleId="Heading1">
     <w:name w:val="heading 1"/>
@@ -4163,18 +4507,21 @@
     <w:link w:val="Heading1Char"/>
     <w:uiPriority w:val="9"/>
     <w:qFormat/>
-    <w:rsid w:val="009A1384"/>
+    <w:rsid w:val="00BC4E15"/>
     <w:pPr>
       <w:keepNext/>
       <w:keepLines/>
-      <w:spacing w:before="240" w:after="0"/>
+      <w:pBdr>
+        <w:bottom w:val="single" w:sz="4" w:space="2" w:color="ED7D31" w:themeColor="accent2"/>
+      </w:pBdr>
+      <w:spacing w:before="360" w:after="120" w:line="240" w:lineRule="auto"/>
       <w:outlineLvl w:val="0"/>
     </w:pPr>
     <w:rPr>
       <w:rFonts w:asciiTheme="majorHAnsi" w:eastAsiaTheme="majorEastAsia" w:hAnsiTheme="majorHAnsi" w:cstheme="majorBidi"/>
-      <w:color w:val="2F5496" w:themeColor="accent1" w:themeShade="BF"/>
-      <w:sz w:val="32"/>
-      <w:szCs w:val="32"/>
+      <w:color w:val="262626" w:themeColor="text1" w:themeTint="D9"/>
+      <w:sz w:val="40"/>
+      <w:szCs w:val="40"/>
     </w:rPr>
   </w:style>
   <w:style w:type="paragraph" w:styleId="Heading2">
@@ -4185,18 +4532,18 @@
     <w:uiPriority w:val="9"/>
     <w:unhideWhenUsed/>
     <w:qFormat/>
-    <w:rsid w:val="007724F2"/>
+    <w:rsid w:val="00BC4E15"/>
     <w:pPr>
       <w:keepNext/>
       <w:keepLines/>
-      <w:spacing w:before="40" w:after="0"/>
+      <w:spacing w:before="120" w:after="0" w:line="240" w:lineRule="auto"/>
       <w:outlineLvl w:val="1"/>
     </w:pPr>
     <w:rPr>
       <w:rFonts w:asciiTheme="majorHAnsi" w:eastAsiaTheme="majorEastAsia" w:hAnsiTheme="majorHAnsi" w:cstheme="majorBidi"/>
-      <w:color w:val="2F5496" w:themeColor="accent1" w:themeShade="BF"/>
-      <w:sz w:val="26"/>
-      <w:szCs w:val="26"/>
+      <w:color w:val="ED7D31" w:themeColor="accent2"/>
+      <w:sz w:val="36"/>
+      <w:szCs w:val="36"/>
     </w:rPr>
   </w:style>
   <w:style w:type="paragraph" w:styleId="Heading3">
@@ -4207,18 +4554,18 @@
     <w:uiPriority w:val="9"/>
     <w:unhideWhenUsed/>
     <w:qFormat/>
-    <w:rsid w:val="00222E36"/>
+    <w:rsid w:val="00BC4E15"/>
     <w:pPr>
       <w:keepNext/>
       <w:keepLines/>
-      <w:spacing w:before="40" w:after="0"/>
+      <w:spacing w:before="80" w:after="0" w:line="240" w:lineRule="auto"/>
       <w:outlineLvl w:val="2"/>
     </w:pPr>
     <w:rPr>
       <w:rFonts w:asciiTheme="majorHAnsi" w:eastAsiaTheme="majorEastAsia" w:hAnsiTheme="majorHAnsi" w:cstheme="majorBidi"/>
-      <w:color w:val="1F3763" w:themeColor="accent1" w:themeShade="7F"/>
-      <w:sz w:val="24"/>
-      <w:szCs w:val="24"/>
+      <w:color w:val="C45911" w:themeColor="accent2" w:themeShade="BF"/>
+      <w:sz w:val="32"/>
+      <w:szCs w:val="32"/>
     </w:rPr>
   </w:style>
   <w:style w:type="paragraph" w:styleId="Heading4">
@@ -4229,18 +4576,141 @@
     <w:uiPriority w:val="9"/>
     <w:unhideWhenUsed/>
     <w:qFormat/>
-    <w:rsid w:val="0012672B"/>
+    <w:rsid w:val="00BC4E15"/>
     <w:pPr>
       <w:keepNext/>
       <w:keepLines/>
-      <w:spacing w:before="40" w:after="0"/>
+      <w:spacing w:before="80" w:after="0" w:line="240" w:lineRule="auto"/>
       <w:outlineLvl w:val="3"/>
     </w:pPr>
     <w:rPr>
       <w:rFonts w:asciiTheme="majorHAnsi" w:eastAsiaTheme="majorEastAsia" w:hAnsiTheme="majorHAnsi" w:cstheme="majorBidi"/>
       <w:i/>
       <w:iCs/>
-      <w:color w:val="2F5496" w:themeColor="accent1" w:themeShade="BF"/>
+      <w:color w:val="833C0B" w:themeColor="accent2" w:themeShade="80"/>
+      <w:sz w:val="28"/>
+      <w:szCs w:val="28"/>
+    </w:rPr>
+  </w:style>
+  <w:style w:type="paragraph" w:styleId="Heading5">
+    <w:name w:val="heading 5"/>
+    <w:basedOn w:val="Normal"/>
+    <w:next w:val="Normal"/>
+    <w:link w:val="Heading5Char"/>
+    <w:uiPriority w:val="9"/>
+    <w:semiHidden/>
+    <w:unhideWhenUsed/>
+    <w:qFormat/>
+    <w:rsid w:val="00BC4E15"/>
+    <w:pPr>
+      <w:keepNext/>
+      <w:keepLines/>
+      <w:spacing w:before="80" w:after="0" w:line="240" w:lineRule="auto"/>
+      <w:outlineLvl w:val="4"/>
+    </w:pPr>
+    <w:rPr>
+      <w:rFonts w:asciiTheme="majorHAnsi" w:eastAsiaTheme="majorEastAsia" w:hAnsiTheme="majorHAnsi" w:cstheme="majorBidi"/>
+      <w:color w:val="C45911" w:themeColor="accent2" w:themeShade="BF"/>
+      <w:sz w:val="24"/>
+      <w:szCs w:val="24"/>
+    </w:rPr>
+  </w:style>
+  <w:style w:type="paragraph" w:styleId="Heading6">
+    <w:name w:val="heading 6"/>
+    <w:basedOn w:val="Normal"/>
+    <w:next w:val="Normal"/>
+    <w:link w:val="Heading6Char"/>
+    <w:uiPriority w:val="9"/>
+    <w:semiHidden/>
+    <w:unhideWhenUsed/>
+    <w:qFormat/>
+    <w:rsid w:val="00BC4E15"/>
+    <w:pPr>
+      <w:keepNext/>
+      <w:keepLines/>
+      <w:spacing w:before="80" w:after="0" w:line="240" w:lineRule="auto"/>
+      <w:outlineLvl w:val="5"/>
+    </w:pPr>
+    <w:rPr>
+      <w:rFonts w:asciiTheme="majorHAnsi" w:eastAsiaTheme="majorEastAsia" w:hAnsiTheme="majorHAnsi" w:cstheme="majorBidi"/>
+      <w:i/>
+      <w:iCs/>
+      <w:color w:val="833C0B" w:themeColor="accent2" w:themeShade="80"/>
+      <w:sz w:val="24"/>
+      <w:szCs w:val="24"/>
+    </w:rPr>
+  </w:style>
+  <w:style w:type="paragraph" w:styleId="Heading7">
+    <w:name w:val="heading 7"/>
+    <w:basedOn w:val="Normal"/>
+    <w:next w:val="Normal"/>
+    <w:link w:val="Heading7Char"/>
+    <w:uiPriority w:val="9"/>
+    <w:semiHidden/>
+    <w:unhideWhenUsed/>
+    <w:qFormat/>
+    <w:rsid w:val="00BC4E15"/>
+    <w:pPr>
+      <w:keepNext/>
+      <w:keepLines/>
+      <w:spacing w:before="80" w:after="0" w:line="240" w:lineRule="auto"/>
+      <w:outlineLvl w:val="6"/>
+    </w:pPr>
+    <w:rPr>
+      <w:rFonts w:asciiTheme="majorHAnsi" w:eastAsiaTheme="majorEastAsia" w:hAnsiTheme="majorHAnsi" w:cstheme="majorBidi"/>
+      <w:b/>
+      <w:bCs/>
+      <w:color w:val="833C0B" w:themeColor="accent2" w:themeShade="80"/>
+      <w:sz w:val="22"/>
+      <w:szCs w:val="22"/>
+    </w:rPr>
+  </w:style>
+  <w:style w:type="paragraph" w:styleId="Heading8">
+    <w:name w:val="heading 8"/>
+    <w:basedOn w:val="Normal"/>
+    <w:next w:val="Normal"/>
+    <w:link w:val="Heading8Char"/>
+    <w:uiPriority w:val="9"/>
+    <w:semiHidden/>
+    <w:unhideWhenUsed/>
+    <w:qFormat/>
+    <w:rsid w:val="00BC4E15"/>
+    <w:pPr>
+      <w:keepNext/>
+      <w:keepLines/>
+      <w:spacing w:before="80" w:after="0" w:line="240" w:lineRule="auto"/>
+      <w:outlineLvl w:val="7"/>
+    </w:pPr>
+    <w:rPr>
+      <w:rFonts w:asciiTheme="majorHAnsi" w:eastAsiaTheme="majorEastAsia" w:hAnsiTheme="majorHAnsi" w:cstheme="majorBidi"/>
+      <w:color w:val="833C0B" w:themeColor="accent2" w:themeShade="80"/>
+      <w:sz w:val="22"/>
+      <w:szCs w:val="22"/>
+    </w:rPr>
+  </w:style>
+  <w:style w:type="paragraph" w:styleId="Heading9">
+    <w:name w:val="heading 9"/>
+    <w:basedOn w:val="Normal"/>
+    <w:next w:val="Normal"/>
+    <w:link w:val="Heading9Char"/>
+    <w:uiPriority w:val="9"/>
+    <w:semiHidden/>
+    <w:unhideWhenUsed/>
+    <w:qFormat/>
+    <w:rsid w:val="00BC4E15"/>
+    <w:pPr>
+      <w:keepNext/>
+      <w:keepLines/>
+      <w:spacing w:before="80" w:after="0" w:line="240" w:lineRule="auto"/>
+      <w:outlineLvl w:val="8"/>
+    </w:pPr>
+    <w:rPr>
+      <w:rFonts w:asciiTheme="majorHAnsi" w:eastAsiaTheme="majorEastAsia" w:hAnsiTheme="majorHAnsi" w:cstheme="majorBidi"/>
+      <w:i/>
+      <w:iCs/>
+      <w:color w:val="833C0B" w:themeColor="accent2" w:themeShade="80"/>
+      <w:sz w:val="22"/>
+      <w:szCs w:val="22"/>
     </w:rPr>
   </w:style>
   <w:style w:type="character" w:default="1" w:styleId="DefaultParagraphFont">
@@ -4277,17 +4747,16 @@
     <w:link w:val="TitleChar"/>
     <w:uiPriority w:val="10"/>
     <w:qFormat/>
-    <w:rsid w:val="00CD7A87"/>
+    <w:rsid w:val="00BC4E15"/>
     <w:pPr>
       <w:spacing w:after="0" w:line="240" w:lineRule="auto"/>
       <w:contextualSpacing/>
     </w:pPr>
     <w:rPr>
       <w:rFonts w:asciiTheme="majorHAnsi" w:eastAsiaTheme="majorEastAsia" w:hAnsiTheme="majorHAnsi" w:cstheme="majorBidi"/>
-      <w:spacing w:val="-10"/>
-      <w:kern w:val="28"/>
-      <w:sz w:val="56"/>
-      <w:szCs w:val="56"/>
+      <w:color w:val="262626" w:themeColor="text1" w:themeTint="D9"/>
+      <w:sz w:val="96"/>
+      <w:szCs w:val="96"/>
     </w:rPr>
   </w:style>
   <w:style w:type="character" w:customStyle="1" w:styleId="TitleChar">
@@ -4295,13 +4764,12 @@
     <w:basedOn w:val="DefaultParagraphFont"/>
     <w:link w:val="Title"/>
     <w:uiPriority w:val="10"/>
-    <w:rsid w:val="00CD7A87"/>
+    <w:rsid w:val="00BC4E15"/>
     <w:rPr>
       <w:rFonts w:asciiTheme="majorHAnsi" w:eastAsiaTheme="majorEastAsia" w:hAnsiTheme="majorHAnsi" w:cstheme="majorBidi"/>
-      <w:spacing w:val="-10"/>
-      <w:kern w:val="28"/>
-      <w:sz w:val="56"/>
-      <w:szCs w:val="56"/>
+      <w:color w:val="262626" w:themeColor="text1" w:themeTint="D9"/>
+      <w:sz w:val="96"/>
+      <w:szCs w:val="96"/>
     </w:rPr>
   </w:style>
   <w:style w:type="character" w:customStyle="1" w:styleId="Heading1Char">
@@ -4309,12 +4777,12 @@
     <w:basedOn w:val="DefaultParagraphFont"/>
     <w:link w:val="Heading1"/>
     <w:uiPriority w:val="9"/>
-    <w:rsid w:val="009A1384"/>
+    <w:rsid w:val="00BC4E15"/>
     <w:rPr>
       <w:rFonts w:asciiTheme="majorHAnsi" w:eastAsiaTheme="majorEastAsia" w:hAnsiTheme="majorHAnsi" w:cstheme="majorBidi"/>
-      <w:color w:val="2F5496" w:themeColor="accent1" w:themeShade="BF"/>
-      <w:sz w:val="32"/>
-      <w:szCs w:val="32"/>
+      <w:color w:val="262626" w:themeColor="text1" w:themeTint="D9"/>
+      <w:sz w:val="40"/>
+      <w:szCs w:val="40"/>
     </w:rPr>
   </w:style>
   <w:style w:type="character" w:customStyle="1" w:styleId="Heading2Char">
@@ -4322,12 +4790,12 @@
     <w:basedOn w:val="DefaultParagraphFont"/>
     <w:link w:val="Heading2"/>
     <w:uiPriority w:val="9"/>
-    <w:rsid w:val="007724F2"/>
+    <w:rsid w:val="00BC4E15"/>
     <w:rPr>
       <w:rFonts w:asciiTheme="majorHAnsi" w:eastAsiaTheme="majorEastAsia" w:hAnsiTheme="majorHAnsi" w:cstheme="majorBidi"/>
-      <w:color w:val="2F5496" w:themeColor="accent1" w:themeShade="BF"/>
-      <w:sz w:val="26"/>
-      <w:szCs w:val="26"/>
+      <w:color w:val="ED7D31" w:themeColor="accent2"/>
+      <w:sz w:val="36"/>
+      <w:szCs w:val="36"/>
     </w:rPr>
   </w:style>
   <w:style w:type="paragraph" w:styleId="ListParagraph">
@@ -4348,16 +4816,16 @@
     <w:uiPriority w:val="35"/>
     <w:unhideWhenUsed/>
     <w:qFormat/>
-    <w:rsid w:val="00B356FB"/>
+    <w:rsid w:val="00BC4E15"/>
     <w:pPr>
-      <w:spacing w:after="200" w:line="240" w:lineRule="auto"/>
+      <w:spacing w:line="240" w:lineRule="auto"/>
     </w:pPr>
     <w:rPr>
-      <w:i/>
-      <w:iCs/>
-      <w:color w:val="44546A" w:themeColor="text2"/>
-      <w:sz w:val="18"/>
-      <w:szCs w:val="18"/>
+      <w:b/>
+      <w:bCs/>
+      <w:color w:val="404040" w:themeColor="text1" w:themeTint="BF"/>
+      <w:sz w:val="16"/>
+      <w:szCs w:val="16"/>
     </w:rPr>
   </w:style>
   <w:style w:type="character" w:customStyle="1" w:styleId="Heading3Char">
@@ -4365,12 +4833,12 @@
     <w:basedOn w:val="DefaultParagraphFont"/>
     <w:link w:val="Heading3"/>
     <w:uiPriority w:val="9"/>
-    <w:rsid w:val="00222E36"/>
+    <w:rsid w:val="00BC4E15"/>
     <w:rPr>
       <w:rFonts w:asciiTheme="majorHAnsi" w:eastAsiaTheme="majorEastAsia" w:hAnsiTheme="majorHAnsi" w:cstheme="majorBidi"/>
-      <w:color w:val="1F3763" w:themeColor="accent1" w:themeShade="7F"/>
-      <w:sz w:val="24"/>
-      <w:szCs w:val="24"/>
+      <w:color w:val="C45911" w:themeColor="accent2" w:themeShade="BF"/>
+      <w:sz w:val="32"/>
+      <w:szCs w:val="32"/>
     </w:rPr>
   </w:style>
   <w:style w:type="character" w:customStyle="1" w:styleId="Heading4Char">
@@ -4378,13 +4846,313 @@
     <w:basedOn w:val="DefaultParagraphFont"/>
     <w:link w:val="Heading4"/>
     <w:uiPriority w:val="9"/>
-    <w:rsid w:val="0012672B"/>
+    <w:rsid w:val="00BC4E15"/>
     <w:rPr>
       <w:rFonts w:asciiTheme="majorHAnsi" w:eastAsiaTheme="majorEastAsia" w:hAnsiTheme="majorHAnsi" w:cstheme="majorBidi"/>
       <w:i/>
       <w:iCs/>
-      <w:color w:val="2F5496" w:themeColor="accent1" w:themeShade="BF"/>
+      <w:color w:val="833C0B" w:themeColor="accent2" w:themeShade="80"/>
+      <w:sz w:val="28"/>
+      <w:szCs w:val="28"/>
     </w:rPr>
+  </w:style>
+  <w:style w:type="character" w:customStyle="1" w:styleId="Heading5Char">
+    <w:name w:val="Heading 5 Char"/>
+    <w:basedOn w:val="DefaultParagraphFont"/>
+    <w:link w:val="Heading5"/>
+    <w:uiPriority w:val="9"/>
+    <w:semiHidden/>
+    <w:rsid w:val="00BC4E15"/>
+    <w:rPr>
+      <w:rFonts w:asciiTheme="majorHAnsi" w:eastAsiaTheme="majorEastAsia" w:hAnsiTheme="majorHAnsi" w:cstheme="majorBidi"/>
+      <w:color w:val="C45911" w:themeColor="accent2" w:themeShade="BF"/>
+      <w:sz w:val="24"/>
+      <w:szCs w:val="24"/>
+    </w:rPr>
+  </w:style>
+  <w:style w:type="character" w:customStyle="1" w:styleId="Heading6Char">
+    <w:name w:val="Heading 6 Char"/>
+    <w:basedOn w:val="DefaultParagraphFont"/>
+    <w:link w:val="Heading6"/>
+    <w:uiPriority w:val="9"/>
+    <w:semiHidden/>
+    <w:rsid w:val="00BC4E15"/>
+    <w:rPr>
+      <w:rFonts w:asciiTheme="majorHAnsi" w:eastAsiaTheme="majorEastAsia" w:hAnsiTheme="majorHAnsi" w:cstheme="majorBidi"/>
+      <w:i/>
+      <w:iCs/>
+      <w:color w:val="833C0B" w:themeColor="accent2" w:themeShade="80"/>
+      <w:sz w:val="24"/>
+      <w:szCs w:val="24"/>
+    </w:rPr>
+  </w:style>
+  <w:style w:type="character" w:customStyle="1" w:styleId="Heading7Char">
+    <w:name w:val="Heading 7 Char"/>
+    <w:basedOn w:val="DefaultParagraphFont"/>
+    <w:link w:val="Heading7"/>
+    <w:uiPriority w:val="9"/>
+    <w:semiHidden/>
+    <w:rsid w:val="00BC4E15"/>
+    <w:rPr>
+      <w:rFonts w:asciiTheme="majorHAnsi" w:eastAsiaTheme="majorEastAsia" w:hAnsiTheme="majorHAnsi" w:cstheme="majorBidi"/>
+      <w:b/>
+      <w:bCs/>
+      <w:color w:val="833C0B" w:themeColor="accent2" w:themeShade="80"/>
+      <w:sz w:val="22"/>
+      <w:szCs w:val="22"/>
+    </w:rPr>
+  </w:style>
+  <w:style w:type="character" w:customStyle="1" w:styleId="Heading8Char">
+    <w:name w:val="Heading 8 Char"/>
+    <w:basedOn w:val="DefaultParagraphFont"/>
+    <w:link w:val="Heading8"/>
+    <w:uiPriority w:val="9"/>
+    <w:semiHidden/>
+    <w:rsid w:val="00BC4E15"/>
+    <w:rPr>
+      <w:rFonts w:asciiTheme="majorHAnsi" w:eastAsiaTheme="majorEastAsia" w:hAnsiTheme="majorHAnsi" w:cstheme="majorBidi"/>
+      <w:color w:val="833C0B" w:themeColor="accent2" w:themeShade="80"/>
+      <w:sz w:val="22"/>
+      <w:szCs w:val="22"/>
+    </w:rPr>
+  </w:style>
+  <w:style w:type="character" w:customStyle="1" w:styleId="Heading9Char">
+    <w:name w:val="Heading 9 Char"/>
+    <w:basedOn w:val="DefaultParagraphFont"/>
+    <w:link w:val="Heading9"/>
+    <w:uiPriority w:val="9"/>
+    <w:semiHidden/>
+    <w:rsid w:val="00BC4E15"/>
+    <w:rPr>
+      <w:rFonts w:asciiTheme="majorHAnsi" w:eastAsiaTheme="majorEastAsia" w:hAnsiTheme="majorHAnsi" w:cstheme="majorBidi"/>
+      <w:i/>
+      <w:iCs/>
+      <w:color w:val="833C0B" w:themeColor="accent2" w:themeShade="80"/>
+      <w:sz w:val="22"/>
+      <w:szCs w:val="22"/>
+    </w:rPr>
+  </w:style>
+  <w:style w:type="paragraph" w:styleId="Subtitle">
+    <w:name w:val="Subtitle"/>
+    <w:basedOn w:val="Normal"/>
+    <w:next w:val="Normal"/>
+    <w:link w:val="SubtitleChar"/>
+    <w:uiPriority w:val="11"/>
+    <w:qFormat/>
+    <w:rsid w:val="00BC4E15"/>
+    <w:pPr>
+      <w:numPr>
+        <w:ilvl w:val="1"/>
+      </w:numPr>
+      <w:spacing w:after="240"/>
+    </w:pPr>
+    <w:rPr>
+      <w:caps/>
+      <w:color w:val="404040" w:themeColor="text1" w:themeTint="BF"/>
+      <w:spacing w:val="20"/>
+      <w:sz w:val="28"/>
+      <w:szCs w:val="28"/>
+    </w:rPr>
+  </w:style>
+  <w:style w:type="character" w:customStyle="1" w:styleId="SubtitleChar">
+    <w:name w:val="Subtitle Char"/>
+    <w:basedOn w:val="DefaultParagraphFont"/>
+    <w:link w:val="Subtitle"/>
+    <w:uiPriority w:val="11"/>
+    <w:rsid w:val="00BC4E15"/>
+    <w:rPr>
+      <w:caps/>
+      <w:color w:val="404040" w:themeColor="text1" w:themeTint="BF"/>
+      <w:spacing w:val="20"/>
+      <w:sz w:val="28"/>
+      <w:szCs w:val="28"/>
+    </w:rPr>
+  </w:style>
+  <w:style w:type="character" w:styleId="Strong">
+    <w:name w:val="Strong"/>
+    <w:basedOn w:val="DefaultParagraphFont"/>
+    <w:uiPriority w:val="22"/>
+    <w:qFormat/>
+    <w:rsid w:val="00BC4E15"/>
+    <w:rPr>
+      <w:b/>
+      <w:bCs/>
+    </w:rPr>
+  </w:style>
+  <w:style w:type="character" w:styleId="Emphasis">
+    <w:name w:val="Emphasis"/>
+    <w:basedOn w:val="DefaultParagraphFont"/>
+    <w:uiPriority w:val="20"/>
+    <w:qFormat/>
+    <w:rsid w:val="00BC4E15"/>
+    <w:rPr>
+      <w:i/>
+      <w:iCs/>
+      <w:color w:val="000000" w:themeColor="text1"/>
+    </w:rPr>
+  </w:style>
+  <w:style w:type="paragraph" w:styleId="NoSpacing">
+    <w:name w:val="No Spacing"/>
+    <w:uiPriority w:val="1"/>
+    <w:qFormat/>
+    <w:rsid w:val="00BC4E15"/>
+    <w:pPr>
+      <w:spacing w:after="0" w:line="240" w:lineRule="auto"/>
+    </w:pPr>
+  </w:style>
+  <w:style w:type="paragraph" w:styleId="Quote">
+    <w:name w:val="Quote"/>
+    <w:basedOn w:val="Normal"/>
+    <w:next w:val="Normal"/>
+    <w:link w:val="QuoteChar"/>
+    <w:uiPriority w:val="29"/>
+    <w:qFormat/>
+    <w:rsid w:val="00BC4E15"/>
+    <w:pPr>
+      <w:spacing w:before="160"/>
+      <w:ind w:left="720" w:right="720"/>
+      <w:jc w:val="center"/>
+    </w:pPr>
+    <w:rPr>
+      <w:rFonts w:asciiTheme="majorHAnsi" w:eastAsiaTheme="majorEastAsia" w:hAnsiTheme="majorHAnsi" w:cstheme="majorBidi"/>
+      <w:color w:val="000000" w:themeColor="text1"/>
+      <w:sz w:val="24"/>
+      <w:szCs w:val="24"/>
+    </w:rPr>
+  </w:style>
+  <w:style w:type="character" w:customStyle="1" w:styleId="QuoteChar">
+    <w:name w:val="Quote Char"/>
+    <w:basedOn w:val="DefaultParagraphFont"/>
+    <w:link w:val="Quote"/>
+    <w:uiPriority w:val="29"/>
+    <w:rsid w:val="00BC4E15"/>
+    <w:rPr>
+      <w:rFonts w:asciiTheme="majorHAnsi" w:eastAsiaTheme="majorEastAsia" w:hAnsiTheme="majorHAnsi" w:cstheme="majorBidi"/>
+      <w:color w:val="000000" w:themeColor="text1"/>
+      <w:sz w:val="24"/>
+      <w:szCs w:val="24"/>
+    </w:rPr>
+  </w:style>
+  <w:style w:type="paragraph" w:styleId="IntenseQuote">
+    <w:name w:val="Intense Quote"/>
+    <w:basedOn w:val="Normal"/>
+    <w:next w:val="Normal"/>
+    <w:link w:val="IntenseQuoteChar"/>
+    <w:uiPriority w:val="30"/>
+    <w:qFormat/>
+    <w:rsid w:val="00BC4E15"/>
+    <w:pPr>
+      <w:pBdr>
+        <w:top w:val="single" w:sz="24" w:space="4" w:color="ED7D31" w:themeColor="accent2"/>
+      </w:pBdr>
+      <w:spacing w:before="240" w:after="240" w:line="240" w:lineRule="auto"/>
+      <w:ind w:left="936" w:right="936"/>
+      <w:jc w:val="center"/>
+    </w:pPr>
+    <w:rPr>
+      <w:rFonts w:asciiTheme="majorHAnsi" w:eastAsiaTheme="majorEastAsia" w:hAnsiTheme="majorHAnsi" w:cstheme="majorBidi"/>
+      <w:sz w:val="24"/>
+      <w:szCs w:val="24"/>
+    </w:rPr>
+  </w:style>
+  <w:style w:type="character" w:customStyle="1" w:styleId="IntenseQuoteChar">
+    <w:name w:val="Intense Quote Char"/>
+    <w:basedOn w:val="DefaultParagraphFont"/>
+    <w:link w:val="IntenseQuote"/>
+    <w:uiPriority w:val="30"/>
+    <w:rsid w:val="00BC4E15"/>
+    <w:rPr>
+      <w:rFonts w:asciiTheme="majorHAnsi" w:eastAsiaTheme="majorEastAsia" w:hAnsiTheme="majorHAnsi" w:cstheme="majorBidi"/>
+      <w:sz w:val="24"/>
+      <w:szCs w:val="24"/>
+    </w:rPr>
+  </w:style>
+  <w:style w:type="character" w:styleId="SubtleEmphasis">
+    <w:name w:val="Subtle Emphasis"/>
+    <w:basedOn w:val="DefaultParagraphFont"/>
+    <w:uiPriority w:val="19"/>
+    <w:qFormat/>
+    <w:rsid w:val="00BC4E15"/>
+    <w:rPr>
+      <w:i/>
+      <w:iCs/>
+      <w:color w:val="595959" w:themeColor="text1" w:themeTint="A6"/>
+    </w:rPr>
+  </w:style>
+  <w:style w:type="character" w:styleId="IntenseEmphasis">
+    <w:name w:val="Intense Emphasis"/>
+    <w:basedOn w:val="DefaultParagraphFont"/>
+    <w:uiPriority w:val="21"/>
+    <w:qFormat/>
+    <w:rsid w:val="00BC4E15"/>
+    <w:rPr>
+      <w:b/>
+      <w:bCs/>
+      <w:i/>
+      <w:iCs/>
+      <w:caps w:val="0"/>
+      <w:smallCaps w:val="0"/>
+      <w:strike w:val="0"/>
+      <w:dstrike w:val="0"/>
+      <w:color w:val="ED7D31" w:themeColor="accent2"/>
+    </w:rPr>
+  </w:style>
+  <w:style w:type="character" w:styleId="SubtleReference">
+    <w:name w:val="Subtle Reference"/>
+    <w:basedOn w:val="DefaultParagraphFont"/>
+    <w:uiPriority w:val="31"/>
+    <w:qFormat/>
+    <w:rsid w:val="00BC4E15"/>
+    <w:rPr>
+      <w:caps w:val="0"/>
+      <w:smallCaps/>
+      <w:color w:val="404040" w:themeColor="text1" w:themeTint="BF"/>
+      <w:spacing w:val="0"/>
+      <w:u w:val="single" w:color="7F7F7F" w:themeColor="text1" w:themeTint="80"/>
+    </w:rPr>
+  </w:style>
+  <w:style w:type="character" w:styleId="IntenseReference">
+    <w:name w:val="Intense Reference"/>
+    <w:basedOn w:val="DefaultParagraphFont"/>
+    <w:uiPriority w:val="32"/>
+    <w:qFormat/>
+    <w:rsid w:val="00BC4E15"/>
+    <w:rPr>
+      <w:b/>
+      <w:bCs/>
+      <w:caps w:val="0"/>
+      <w:smallCaps/>
+      <w:color w:val="auto"/>
+      <w:spacing w:val="0"/>
+      <w:u w:val="single"/>
+    </w:rPr>
+  </w:style>
+  <w:style w:type="character" w:styleId="BookTitle">
+    <w:name w:val="Book Title"/>
+    <w:basedOn w:val="DefaultParagraphFont"/>
+    <w:uiPriority w:val="33"/>
+    <w:qFormat/>
+    <w:rsid w:val="00BC4E15"/>
+    <w:rPr>
+      <w:b/>
+      <w:bCs/>
+      <w:caps w:val="0"/>
+      <w:smallCaps/>
+      <w:spacing w:val="0"/>
+    </w:rPr>
+  </w:style>
+  <w:style w:type="paragraph" w:styleId="TOCHeading">
+    <w:name w:val="TOC Heading"/>
+    <w:basedOn w:val="Heading1"/>
+    <w:next w:val="Normal"/>
+    <w:uiPriority w:val="39"/>
+    <w:semiHidden/>
+    <w:unhideWhenUsed/>
+    <w:qFormat/>
+    <w:rsid w:val="00BC4E15"/>
+    <w:pPr>
+      <w:outlineLvl w:val="9"/>
+    </w:pPr>
   </w:style>
 </w:styles>
 </file>

</xml_diff>